<commit_message>
Using nominated contact details in an email
</commit_message>
<xml_diff>
--- a/smart-claim-latest-sources/requirements/Updates.docx
+++ b/smart-claim-latest-sources/requirements/Updates.docx
@@ -23,7 +23,6 @@
         </w:rPr>
         <w:t></w:t>
       </w:r>
-      <w:proofErr w:type="gramStart"/>
       <w:r>
         <w:rPr>
           <w:rFonts w:ascii="Times New Roman" w:eastAsia="Times New Roman" w:hAnsi="Times New Roman" w:cs="Times New Roman"/>
@@ -42,19 +41,7 @@
           <w:sz w:val="20"/>
           <w:szCs w:val="20"/>
         </w:rPr>
-        <w:t>Update</w:t>
-      </w:r>
-      <w:proofErr w:type="gramEnd"/>
-      <w:r>
-        <w:rPr>
-          <w:rFonts w:ascii="Arial" w:eastAsia="Times New Roman" w:hAnsi="Arial" w:cs="Arial"/>
-          <w:b/>
-          <w:bCs/>
-          <w:color w:val="222222"/>
-          <w:sz w:val="20"/>
-          <w:szCs w:val="20"/>
-        </w:rPr>
-        <w:t xml:space="preserve"> to Information form that pops up upon first opening the app – additional fields for nominated contact</w:t>
+        <w:t>Update to Information form that pops up upon first opening the app – additional fields for nominated contact</w:t>
       </w:r>
     </w:p>
     <w:p>
@@ -87,25 +74,14 @@
         </w:rPr>
         <w:t>   </w:t>
       </w:r>
-      <w:proofErr w:type="gramStart"/>
-      <w:r>
-        <w:rPr>
-          <w:rFonts w:ascii="Arial" w:eastAsia="Times New Roman" w:hAnsi="Arial" w:cs="Arial"/>
-          <w:color w:val="222222"/>
-          <w:sz w:val="20"/>
-          <w:szCs w:val="20"/>
-        </w:rPr>
-        <w:t>Would</w:t>
-      </w:r>
-      <w:proofErr w:type="gramEnd"/>
-      <w:r>
-        <w:rPr>
-          <w:rFonts w:ascii="Arial" w:eastAsia="Times New Roman" w:hAnsi="Arial" w:cs="Arial"/>
-          <w:color w:val="222222"/>
-          <w:sz w:val="20"/>
-          <w:szCs w:val="20"/>
-        </w:rPr>
-        <w:t xml:space="preserve"> you like someone to contact you if you have an accident?</w:t>
+      <w:r>
+        <w:rPr>
+          <w:rFonts w:ascii="Arial" w:eastAsia="Times New Roman" w:hAnsi="Arial" w:cs="Arial"/>
+          <w:color w:val="222222"/>
+          <w:sz w:val="20"/>
+          <w:szCs w:val="20"/>
+        </w:rPr>
+        <w:t>Would you like someone to contact you if you have an accident?</w:t>
       </w:r>
     </w:p>
     <w:p>
@@ -260,7 +236,6 @@
         </w:rPr>
         <w:t></w:t>
       </w:r>
-      <w:proofErr w:type="gramStart"/>
       <w:r>
         <w:rPr>
           <w:rFonts w:ascii="Times New Roman" w:eastAsia="Times New Roman" w:hAnsi="Times New Roman" w:cs="Times New Roman"/>
@@ -277,17 +252,7 @@
           <w:sz w:val="20"/>
           <w:szCs w:val="20"/>
         </w:rPr>
-        <w:t>Accident</w:t>
-      </w:r>
-      <w:proofErr w:type="gramEnd"/>
-      <w:r>
-        <w:rPr>
-          <w:rFonts w:ascii="Arial" w:eastAsia="Times New Roman" w:hAnsi="Arial" w:cs="Arial"/>
-          <w:color w:val="222222"/>
-          <w:sz w:val="20"/>
-          <w:szCs w:val="20"/>
-        </w:rPr>
-        <w:t xml:space="preserve"> Repair Centre</w:t>
+        <w:t>Accident Repair Centre</w:t>
       </w:r>
     </w:p>
     <w:p>
@@ -311,7 +276,6 @@
         </w:rPr>
         <w:t></w:t>
       </w:r>
-      <w:proofErr w:type="gramStart"/>
       <w:r>
         <w:rPr>
           <w:rFonts w:ascii="Times New Roman" w:eastAsia="Times New Roman" w:hAnsi="Times New Roman" w:cs="Times New Roman"/>
@@ -328,17 +292,7 @@
           <w:sz w:val="20"/>
           <w:szCs w:val="20"/>
         </w:rPr>
-        <w:t>Vehicle</w:t>
-      </w:r>
-      <w:proofErr w:type="gramEnd"/>
-      <w:r>
-        <w:rPr>
-          <w:rFonts w:ascii="Arial" w:eastAsia="Times New Roman" w:hAnsi="Arial" w:cs="Arial"/>
-          <w:color w:val="222222"/>
-          <w:sz w:val="20"/>
-          <w:szCs w:val="20"/>
-        </w:rPr>
-        <w:t xml:space="preserve"> Fleet Manager</w:t>
+        <w:t>Vehicle Fleet Manager</w:t>
       </w:r>
     </w:p>
     <w:p>
@@ -362,7 +316,6 @@
         </w:rPr>
         <w:t></w:t>
       </w:r>
-      <w:proofErr w:type="gramStart"/>
       <w:r>
         <w:rPr>
           <w:rFonts w:ascii="Times New Roman" w:eastAsia="Times New Roman" w:hAnsi="Times New Roman" w:cs="Times New Roman"/>
@@ -379,17 +332,7 @@
           <w:sz w:val="20"/>
           <w:szCs w:val="20"/>
         </w:rPr>
-        <w:t>Personal</w:t>
-      </w:r>
-      <w:proofErr w:type="gramEnd"/>
-      <w:r>
-        <w:rPr>
-          <w:rFonts w:ascii="Arial" w:eastAsia="Times New Roman" w:hAnsi="Arial" w:cs="Arial"/>
-          <w:color w:val="222222"/>
-          <w:sz w:val="20"/>
-          <w:szCs w:val="20"/>
-        </w:rPr>
-        <w:t xml:space="preserve"> Contact (e.g. family)</w:t>
+        <w:t>Personal Contact (e.g. family)</w:t>
       </w:r>
     </w:p>
     <w:p>
@@ -714,7 +657,7 @@
                     </pic:cNvPicPr>
                   </pic:nvPicPr>
                   <pic:blipFill>
-                    <a:blip r:embed="rId5">
+                    <a:blip r:embed="rId6">
                       <a:extLst>
                         <a:ext uri="{28A0092B-C50C-407E-A947-70E740481C1C}">
                           <a14:useLocalDpi xmlns:a14="http://schemas.microsoft.com/office/drawing/2010/main" val="0"/>
@@ -788,7 +731,6 @@
         </w:rPr>
         <w:t></w:t>
       </w:r>
-      <w:proofErr w:type="gramStart"/>
       <w:r>
         <w:rPr>
           <w:rFonts w:ascii="Times New Roman" w:eastAsia="Times New Roman" w:hAnsi="Times New Roman" w:cs="Times New Roman"/>
@@ -807,9 +749,79 @@
           <w:sz w:val="20"/>
           <w:szCs w:val="20"/>
         </w:rPr>
-        <w:t>Arrange</w:t>
-      </w:r>
-      <w:proofErr w:type="gramEnd"/>
+        <w:t>Arrange Replacement Car button</w:t>
+      </w:r>
+    </w:p>
+    <w:p>
+      <w:pPr>
+        <w:shd w:val="clear" w:color="auto" w:fill="FFFFFF"/>
+        <w:spacing w:before="100" w:beforeAutospacing="1" w:after="100" w:afterAutospacing="1" w:line="240" w:lineRule="auto"/>
+        <w:ind w:left="1080"/>
+        <w:rPr>
+          <w:rFonts w:ascii="Arial" w:eastAsia="Times New Roman" w:hAnsi="Arial" w:cs="Arial"/>
+          <w:color w:val="222222"/>
+          <w:sz w:val="20"/>
+          <w:szCs w:val="20"/>
+        </w:rPr>
+      </w:pPr>
+      <w:r>
+        <w:rPr>
+          <w:rFonts w:ascii="Wingdings 3" w:eastAsia="Times New Roman" w:hAnsi="Wingdings 3" w:cs="Arial"/>
+          <w:color w:val="548DD4"/>
+          <w:sz w:val="20"/>
+          <w:szCs w:val="20"/>
+        </w:rPr>
+        <w:t></w:t>
+      </w:r>
+      <w:r>
+        <w:rPr>
+          <w:rFonts w:ascii="Times New Roman" w:eastAsia="Times New Roman" w:hAnsi="Times New Roman" w:cs="Times New Roman"/>
+          <w:color w:val="548DD4"/>
+          <w:sz w:val="14"/>
+          <w:szCs w:val="14"/>
+        </w:rPr>
+        <w:t>   </w:t>
+      </w:r>
+      <w:r>
+        <w:rPr>
+          <w:rFonts w:ascii="Arial" w:eastAsia="Times New Roman" w:hAnsi="Arial" w:cs="Arial"/>
+          <w:color w:val="222222"/>
+          <w:sz w:val="20"/>
+          <w:szCs w:val="20"/>
+        </w:rPr>
+        <w:t>Change the text in this button to “Send G.A.P. Notification”.</w:t>
+      </w:r>
+    </w:p>
+    <w:p>
+      <w:pPr>
+        <w:shd w:val="clear" w:color="auto" w:fill="FFFFFF"/>
+        <w:spacing w:before="100" w:beforeAutospacing="1" w:after="100" w:afterAutospacing="1" w:line="240" w:lineRule="auto"/>
+        <w:ind w:left="360"/>
+        <w:rPr>
+          <w:rFonts w:ascii="Arial" w:eastAsia="Times New Roman" w:hAnsi="Arial" w:cs="Arial"/>
+          <w:color w:val="222222"/>
+          <w:sz w:val="20"/>
+          <w:szCs w:val="20"/>
+        </w:rPr>
+      </w:pPr>
+      <w:r>
+        <w:rPr>
+          <w:rFonts w:ascii="Wingdings 3" w:eastAsia="Times New Roman" w:hAnsi="Wingdings 3" w:cs="Arial"/>
+          <w:color w:val="548DD4"/>
+          <w:sz w:val="20"/>
+          <w:szCs w:val="20"/>
+        </w:rPr>
+        <w:t></w:t>
+      </w:r>
+      <w:r>
+        <w:rPr>
+          <w:rFonts w:ascii="Times New Roman" w:eastAsia="Times New Roman" w:hAnsi="Times New Roman" w:cs="Times New Roman"/>
+          <w:color w:val="548DD4"/>
+          <w:sz w:val="14"/>
+          <w:szCs w:val="14"/>
+        </w:rPr>
+        <w:t>  </w:t>
+      </w:r>
       <w:r>
         <w:rPr>
           <w:rFonts w:ascii="Arial" w:eastAsia="Times New Roman" w:hAnsi="Arial" w:cs="Arial"/>
@@ -819,7 +831,7 @@
           <w:sz w:val="20"/>
           <w:szCs w:val="20"/>
         </w:rPr>
-        <w:t xml:space="preserve"> Replacement Car button</w:t>
+        <w:t>“ACCIDENT REPLACEMENT VEHICLES” text underneath “CMT” text</w:t>
       </w:r>
     </w:p>
     <w:p>
@@ -859,7 +871,7 @@
           <w:sz w:val="20"/>
           <w:szCs w:val="20"/>
         </w:rPr>
-        <w:t>Change the text in this button to “Send G.A.P. Notification”.</w:t>
+        <w:t>Change this text to “GLOBAL ACCIDENT POSITIONING”</w:t>
       </w:r>
     </w:p>
     <w:p>
@@ -883,7 +895,6 @@
         </w:rPr>
         <w:t></w:t>
       </w:r>
-      <w:proofErr w:type="gramStart"/>
       <w:r>
         <w:rPr>
           <w:rFonts w:ascii="Times New Roman" w:eastAsia="Times New Roman" w:hAnsi="Times New Roman" w:cs="Times New Roman"/>
@@ -896,108 +907,12 @@
       <w:r>
         <w:rPr>
           <w:rFonts w:ascii="Arial" w:eastAsia="Times New Roman" w:hAnsi="Arial" w:cs="Arial"/>
-          <w:b/>
-          <w:bCs/>
-          <w:color w:val="222222"/>
-          <w:sz w:val="20"/>
-          <w:szCs w:val="20"/>
-        </w:rPr>
-        <w:t>“</w:t>
-      </w:r>
-      <w:proofErr w:type="gramEnd"/>
-      <w:r>
-        <w:rPr>
-          <w:rFonts w:ascii="Arial" w:eastAsia="Times New Roman" w:hAnsi="Arial" w:cs="Arial"/>
-          <w:b/>
-          <w:bCs/>
-          <w:color w:val="222222"/>
-          <w:sz w:val="20"/>
-          <w:szCs w:val="20"/>
-        </w:rPr>
-        <w:t>ACCIDENT REPLACEMENT VEHICLES” text underneath “CMT” text</w:t>
-      </w:r>
-    </w:p>
-    <w:p>
-      <w:pPr>
-        <w:shd w:val="clear" w:color="auto" w:fill="FFFFFF"/>
-        <w:spacing w:before="100" w:beforeAutospacing="1" w:after="100" w:afterAutospacing="1" w:line="240" w:lineRule="auto"/>
-        <w:ind w:left="1080"/>
-        <w:rPr>
-          <w:rFonts w:ascii="Arial" w:eastAsia="Times New Roman" w:hAnsi="Arial" w:cs="Arial"/>
-          <w:color w:val="222222"/>
-          <w:sz w:val="20"/>
-          <w:szCs w:val="20"/>
-        </w:rPr>
-      </w:pPr>
-      <w:r>
-        <w:rPr>
-          <w:rFonts w:ascii="Wingdings 3" w:eastAsia="Times New Roman" w:hAnsi="Wingdings 3" w:cs="Arial"/>
-          <w:color w:val="548DD4"/>
-          <w:sz w:val="20"/>
-          <w:szCs w:val="20"/>
-        </w:rPr>
-        <w:t></w:t>
-      </w:r>
-      <w:r>
-        <w:rPr>
-          <w:rFonts w:ascii="Times New Roman" w:eastAsia="Times New Roman" w:hAnsi="Times New Roman" w:cs="Times New Roman"/>
-          <w:color w:val="548DD4"/>
-          <w:sz w:val="14"/>
-          <w:szCs w:val="14"/>
-        </w:rPr>
-        <w:t>   </w:t>
-      </w:r>
-      <w:r>
-        <w:rPr>
-          <w:rFonts w:ascii="Arial" w:eastAsia="Times New Roman" w:hAnsi="Arial" w:cs="Arial"/>
-          <w:color w:val="222222"/>
-          <w:sz w:val="20"/>
-          <w:szCs w:val="20"/>
-        </w:rPr>
-        <w:t>Change this text to “GLOBAL ACCIDENT POSITIONING”</w:t>
-      </w:r>
-    </w:p>
-    <w:p>
-      <w:pPr>
-        <w:shd w:val="clear" w:color="auto" w:fill="FFFFFF"/>
-        <w:spacing w:before="100" w:beforeAutospacing="1" w:after="100" w:afterAutospacing="1" w:line="240" w:lineRule="auto"/>
-        <w:ind w:left="360"/>
-        <w:rPr>
-          <w:rFonts w:ascii="Arial" w:eastAsia="Times New Roman" w:hAnsi="Arial" w:cs="Arial"/>
-          <w:color w:val="222222"/>
-          <w:sz w:val="20"/>
-          <w:szCs w:val="20"/>
-        </w:rPr>
-      </w:pPr>
-      <w:r>
-        <w:rPr>
-          <w:rFonts w:ascii="Wingdings 3" w:eastAsia="Times New Roman" w:hAnsi="Wingdings 3" w:cs="Arial"/>
-          <w:color w:val="548DD4"/>
-          <w:sz w:val="20"/>
-          <w:szCs w:val="20"/>
-        </w:rPr>
-        <w:t></w:t>
-      </w:r>
-      <w:proofErr w:type="gramStart"/>
-      <w:r>
-        <w:rPr>
-          <w:rFonts w:ascii="Times New Roman" w:eastAsia="Times New Roman" w:hAnsi="Times New Roman" w:cs="Times New Roman"/>
-          <w:color w:val="548DD4"/>
-          <w:sz w:val="14"/>
-          <w:szCs w:val="14"/>
-        </w:rPr>
-        <w:t>  </w:t>
-      </w:r>
-      <w:r>
-        <w:rPr>
-          <w:rFonts w:ascii="Arial" w:eastAsia="Times New Roman" w:hAnsi="Arial" w:cs="Arial"/>
           <w:color w:val="222222"/>
           <w:sz w:val="20"/>
           <w:szCs w:val="20"/>
         </w:rPr>
         <w:t>Mockup</w:t>
       </w:r>
-      <w:proofErr w:type="gramEnd"/>
     </w:p>
     <w:p>
       <w:pPr>
@@ -1038,7 +953,7 @@
                     </pic:cNvPicPr>
                   </pic:nvPicPr>
                   <pic:blipFill>
-                    <a:blip r:embed="rId6">
+                    <a:blip r:embed="rId7">
                       <a:extLst>
                         <a:ext uri="{28A0092B-C50C-407E-A947-70E740481C1C}">
                           <a14:useLocalDpi xmlns:a14="http://schemas.microsoft.com/office/drawing/2010/main" val="0"/>
@@ -1112,7 +1027,6 @@
         </w:rPr>
         <w:t></w:t>
       </w:r>
-      <w:proofErr w:type="gramStart"/>
       <w:r>
         <w:rPr>
           <w:rFonts w:ascii="Times New Roman" w:eastAsia="Times New Roman" w:hAnsi="Times New Roman" w:cs="Times New Roman"/>
@@ -1131,19 +1045,7 @@
           <w:sz w:val="20"/>
           <w:szCs w:val="20"/>
         </w:rPr>
-        <w:t>Arrange</w:t>
-      </w:r>
-      <w:proofErr w:type="gramEnd"/>
-      <w:r>
-        <w:rPr>
-          <w:rFonts w:ascii="Arial" w:eastAsia="Times New Roman" w:hAnsi="Arial" w:cs="Arial"/>
-          <w:b/>
-          <w:bCs/>
-          <w:color w:val="222222"/>
-          <w:sz w:val="20"/>
-          <w:szCs w:val="20"/>
-        </w:rPr>
-        <w:t xml:space="preserve"> Replacement Car/Send G.A.P. Notification page</w:t>
+        <w:t>Arrange Replacement Car/Send G.A.P. Notification page</w:t>
       </w:r>
     </w:p>
     <w:p>
@@ -1176,45 +1078,14 @@
         </w:rPr>
         <w:t>   </w:t>
       </w:r>
-      <w:proofErr w:type="gramStart"/>
-      <w:r>
-        <w:rPr>
-          <w:rFonts w:ascii="Arial" w:eastAsia="Times New Roman" w:hAnsi="Arial" w:cs="Arial"/>
-          <w:color w:val="222222"/>
-          <w:sz w:val="20"/>
-          <w:szCs w:val="20"/>
-        </w:rPr>
-        <w:t>After</w:t>
-      </w:r>
-      <w:proofErr w:type="gramEnd"/>
-      <w:r>
-        <w:rPr>
-          <w:rFonts w:ascii="Arial" w:eastAsia="Times New Roman" w:hAnsi="Arial" w:cs="Arial"/>
-          <w:color w:val="222222"/>
-          <w:sz w:val="20"/>
-          <w:szCs w:val="20"/>
-        </w:rPr>
-        <w:t xml:space="preserve"> pressing the middle button to enter this page, add a new button to the </w:t>
-      </w:r>
-      <w:proofErr w:type="spellStart"/>
-      <w:r>
-        <w:rPr>
-          <w:rFonts w:ascii="Arial" w:eastAsia="Times New Roman" w:hAnsi="Arial" w:cs="Arial"/>
-          <w:color w:val="222222"/>
-          <w:sz w:val="20"/>
-          <w:szCs w:val="20"/>
-        </w:rPr>
-        <w:t>centre</w:t>
-      </w:r>
-      <w:proofErr w:type="spellEnd"/>
-      <w:r>
-        <w:rPr>
-          <w:rFonts w:ascii="Arial" w:eastAsia="Times New Roman" w:hAnsi="Arial" w:cs="Arial"/>
-          <w:color w:val="222222"/>
-          <w:sz w:val="20"/>
-          <w:szCs w:val="20"/>
-        </w:rPr>
-        <w:t xml:space="preserve"> of the page, the same size as the button on the home page. Text underneath the button should read “Send Global Accident Positioning Notification”</w:t>
+      <w:r>
+        <w:rPr>
+          <w:rFonts w:ascii="Arial" w:eastAsia="Times New Roman" w:hAnsi="Arial" w:cs="Arial"/>
+          <w:color w:val="222222"/>
+          <w:sz w:val="20"/>
+          <w:szCs w:val="20"/>
+        </w:rPr>
+        <w:t>After pressing the middle button to enter this page, add a new button to the centre of the page, the same size as the button on the home page. Text underneath the button should read “Send Global Accident Positioning Notification”</w:t>
       </w:r>
     </w:p>
     <w:p>
@@ -1254,47 +1125,7 @@
           <w:sz w:val="20"/>
           <w:szCs w:val="20"/>
         </w:rPr>
-        <w:t xml:space="preserve">Incorporate a globe design into the button behind the text – this is a very bad mockup could we design a ‘logo’, possibly in the </w:t>
-      </w:r>
-      <w:proofErr w:type="spellStart"/>
-      <w:r>
-        <w:rPr>
-          <w:rFonts w:ascii="Arial" w:eastAsia="Times New Roman" w:hAnsi="Arial" w:cs="Arial"/>
-          <w:color w:val="222222"/>
-          <w:sz w:val="20"/>
-          <w:szCs w:val="20"/>
-        </w:rPr>
-        <w:t>CommBank</w:t>
-      </w:r>
-      <w:proofErr w:type="spellEnd"/>
-      <w:r>
-        <w:rPr>
-          <w:rFonts w:ascii="Arial" w:eastAsia="Times New Roman" w:hAnsi="Arial" w:cs="Arial"/>
-          <w:color w:val="222222"/>
-          <w:sz w:val="20"/>
-          <w:szCs w:val="20"/>
-        </w:rPr>
-        <w:t xml:space="preserve"> </w:t>
-      </w:r>
-      <w:proofErr w:type="spellStart"/>
-      <w:r>
-        <w:rPr>
-          <w:rFonts w:ascii="Arial" w:eastAsia="Times New Roman" w:hAnsi="Arial" w:cs="Arial"/>
-          <w:color w:val="222222"/>
-          <w:sz w:val="20"/>
-          <w:szCs w:val="20"/>
-        </w:rPr>
-        <w:t>colour</w:t>
-      </w:r>
-      <w:proofErr w:type="spellEnd"/>
-      <w:r>
-        <w:rPr>
-          <w:rFonts w:ascii="Arial" w:eastAsia="Times New Roman" w:hAnsi="Arial" w:cs="Arial"/>
-          <w:color w:val="222222"/>
-          <w:sz w:val="20"/>
-          <w:szCs w:val="20"/>
-        </w:rPr>
-        <w:t xml:space="preserve"> scheme?</w:t>
+        <w:t>Incorporate a globe design into the button behind the text – this is a very bad mockup could we design a ‘logo’, possibly in the CommBank colour scheme?</w:t>
       </w:r>
     </w:p>
     <w:p>
@@ -1334,27 +1165,7 @@
           <w:sz w:val="20"/>
           <w:szCs w:val="20"/>
         </w:rPr>
-        <w:t>Fix the ‘</w:t>
-      </w:r>
-      <w:proofErr w:type="spellStart"/>
-      <w:r>
-        <w:rPr>
-          <w:rFonts w:ascii="Arial" w:eastAsia="Times New Roman" w:hAnsi="Arial" w:cs="Arial"/>
-          <w:color w:val="222222"/>
-          <w:sz w:val="20"/>
-          <w:szCs w:val="20"/>
-        </w:rPr>
-        <w:t>forgout</w:t>
-      </w:r>
-      <w:proofErr w:type="spellEnd"/>
-      <w:r>
-        <w:rPr>
-          <w:rFonts w:ascii="Arial" w:eastAsia="Times New Roman" w:hAnsi="Arial" w:cs="Arial"/>
-          <w:color w:val="222222"/>
-          <w:sz w:val="20"/>
-          <w:szCs w:val="20"/>
-        </w:rPr>
-        <w:t>’ typo</w:t>
+        <w:t>Fix the ‘forgout’ typo</w:t>
       </w:r>
     </w:p>
     <w:p>
@@ -1417,7 +1228,7 @@
                     </pic:cNvPicPr>
                   </pic:nvPicPr>
                   <pic:blipFill>
-                    <a:blip r:embed="rId7">
+                    <a:blip r:embed="rId8">
                       <a:extLst>
                         <a:ext uri="{28A0092B-C50C-407E-A947-70E740481C1C}">
                           <a14:useLocalDpi xmlns:a14="http://schemas.microsoft.com/office/drawing/2010/main" val="0"/>
@@ -1501,25 +1312,14 @@
         </w:rPr>
         <w:t>   </w:t>
       </w:r>
-      <w:proofErr w:type="gramStart"/>
-      <w:r>
-        <w:rPr>
-          <w:rFonts w:ascii="Arial" w:eastAsia="Times New Roman" w:hAnsi="Arial" w:cs="Arial"/>
-          <w:color w:val="222222"/>
-          <w:sz w:val="20"/>
-          <w:szCs w:val="20"/>
-        </w:rPr>
-        <w:t>After</w:t>
-      </w:r>
-      <w:proofErr w:type="gramEnd"/>
-      <w:r>
-        <w:rPr>
-          <w:rFonts w:ascii="Arial" w:eastAsia="Times New Roman" w:hAnsi="Arial" w:cs="Arial"/>
-          <w:color w:val="222222"/>
-          <w:sz w:val="20"/>
-          <w:szCs w:val="20"/>
-        </w:rPr>
-        <w:t xml:space="preserve"> pressing the button, the information will come through onto our data, CMT email, and their nominated contact</w:t>
+      <w:r>
+        <w:rPr>
+          <w:rFonts w:ascii="Arial" w:eastAsia="Times New Roman" w:hAnsi="Arial" w:cs="Arial"/>
+          <w:color w:val="222222"/>
+          <w:sz w:val="20"/>
+          <w:szCs w:val="20"/>
+        </w:rPr>
+        <w:t>After pressing the button, the information will come through onto our data, CMT email, and their nominated contact</w:t>
       </w:r>
     </w:p>
     <w:p>
@@ -1823,7 +1623,6 @@
         </w:rPr>
         <w:t></w:t>
       </w:r>
-      <w:proofErr w:type="gramStart"/>
       <w:r>
         <w:rPr>
           <w:rFonts w:ascii="Times New Roman" w:eastAsia="Times New Roman" w:hAnsi="Times New Roman" w:cs="Times New Roman"/>
@@ -1842,9 +1641,262 @@
           <w:sz w:val="20"/>
           <w:szCs w:val="20"/>
         </w:rPr>
-        <w:t>Accident</w:t>
-      </w:r>
-      <w:proofErr w:type="gramEnd"/>
+        <w:t>Accident Detection Feature</w:t>
+      </w:r>
+    </w:p>
+    <w:p>
+      <w:pPr>
+        <w:shd w:val="clear" w:color="auto" w:fill="FFFFFF"/>
+        <w:spacing w:before="100" w:beforeAutospacing="1" w:after="100" w:afterAutospacing="1" w:line="240" w:lineRule="auto"/>
+        <w:ind w:left="1080"/>
+        <w:rPr>
+          <w:rFonts w:ascii="Arial" w:eastAsia="Times New Roman" w:hAnsi="Arial" w:cs="Arial"/>
+          <w:color w:val="222222"/>
+          <w:sz w:val="20"/>
+          <w:szCs w:val="20"/>
+        </w:rPr>
+      </w:pPr>
+      <w:r>
+        <w:rPr>
+          <w:rFonts w:ascii="Wingdings 3" w:eastAsia="Times New Roman" w:hAnsi="Wingdings 3" w:cs="Arial"/>
+          <w:color w:val="3376C9"/>
+          <w:sz w:val="20"/>
+          <w:szCs w:val="20"/>
+        </w:rPr>
+        <w:lastRenderedPageBreak/>
+        <w:t></w:t>
+      </w:r>
+      <w:r>
+        <w:rPr>
+          <w:rFonts w:ascii="Times New Roman" w:eastAsia="Times New Roman" w:hAnsi="Times New Roman" w:cs="Times New Roman"/>
+          <w:color w:val="3376C9"/>
+          <w:sz w:val="14"/>
+          <w:szCs w:val="14"/>
+        </w:rPr>
+        <w:t>   </w:t>
+      </w:r>
+      <w:r>
+        <w:rPr>
+          <w:rFonts w:ascii="Arial" w:eastAsia="Times New Roman" w:hAnsi="Arial" w:cs="Arial"/>
+          <w:color w:val="D9D9D9"/>
+          <w:sz w:val="20"/>
+          <w:szCs w:val="20"/>
+        </w:rPr>
+        <w:t>Development of accident recognition feature, using combination of gyrometer, accelerometer, and location to determine if car has been in a crash.</w:t>
+      </w:r>
+    </w:p>
+    <w:p>
+      <w:pPr>
+        <w:shd w:val="clear" w:color="auto" w:fill="FFFFFF"/>
+        <w:spacing w:before="100" w:beforeAutospacing="1" w:after="100" w:afterAutospacing="1" w:line="240" w:lineRule="auto"/>
+        <w:ind w:left="1080"/>
+        <w:rPr>
+          <w:rFonts w:ascii="Arial" w:eastAsia="Times New Roman" w:hAnsi="Arial" w:cs="Arial"/>
+          <w:color w:val="222222"/>
+          <w:sz w:val="20"/>
+          <w:szCs w:val="20"/>
+        </w:rPr>
+      </w:pPr>
+      <w:r>
+        <w:rPr>
+          <w:rFonts w:ascii="Wingdings 3" w:eastAsia="Times New Roman" w:hAnsi="Wingdings 3" w:cs="Arial"/>
+          <w:color w:val="548DD4"/>
+          <w:sz w:val="20"/>
+          <w:szCs w:val="20"/>
+        </w:rPr>
+        <w:t></w:t>
+      </w:r>
+      <w:r>
+        <w:rPr>
+          <w:rFonts w:ascii="Times New Roman" w:eastAsia="Times New Roman" w:hAnsi="Times New Roman" w:cs="Times New Roman"/>
+          <w:color w:val="548DD4"/>
+          <w:sz w:val="14"/>
+          <w:szCs w:val="14"/>
+        </w:rPr>
+        <w:t>   </w:t>
+      </w:r>
+      <w:r>
+        <w:rPr>
+          <w:rFonts w:ascii="Arial" w:eastAsia="Times New Roman" w:hAnsi="Arial" w:cs="Arial"/>
+          <w:color w:val="222222"/>
+          <w:sz w:val="20"/>
+          <w:szCs w:val="20"/>
+        </w:rPr>
+        <w:t>Development of notification to pop up before sending crash information to nominated contact. Pop-up should make a message alert and vibrate and have the following textbox:</w:t>
+      </w:r>
+    </w:p>
+    <w:p>
+      <w:pPr>
+        <w:shd w:val="clear" w:color="auto" w:fill="FFFFFF"/>
+        <w:spacing w:before="100" w:beforeAutospacing="1" w:after="100" w:afterAutospacing="1" w:line="240" w:lineRule="auto"/>
+        <w:ind w:left="1800"/>
+        <w:rPr>
+          <w:rFonts w:ascii="Arial" w:eastAsia="Times New Roman" w:hAnsi="Arial" w:cs="Arial"/>
+          <w:color w:val="222222"/>
+          <w:sz w:val="20"/>
+          <w:szCs w:val="20"/>
+        </w:rPr>
+      </w:pPr>
+      <w:r>
+        <w:rPr>
+          <w:rFonts w:ascii="Wingdings 3" w:eastAsia="Times New Roman" w:hAnsi="Wingdings 3" w:cs="Arial"/>
+          <w:color w:val="548DD4"/>
+          <w:sz w:val="20"/>
+          <w:szCs w:val="20"/>
+        </w:rPr>
+        <w:t></w:t>
+      </w:r>
+      <w:r>
+        <w:rPr>
+          <w:rFonts w:ascii="Times New Roman" w:eastAsia="Times New Roman" w:hAnsi="Times New Roman" w:cs="Times New Roman"/>
+          <w:color w:val="548DD4"/>
+          <w:sz w:val="14"/>
+          <w:szCs w:val="14"/>
+        </w:rPr>
+        <w:t>   </w:t>
+      </w:r>
+      <w:r>
+        <w:rPr>
+          <w:rFonts w:ascii="Arial" w:eastAsia="Times New Roman" w:hAnsi="Arial" w:cs="Arial"/>
+          <w:color w:val="222222"/>
+          <w:sz w:val="20"/>
+          <w:szCs w:val="20"/>
+        </w:rPr>
+        <w:t>“We’ve detected that you’ve been in a car accident. Would you like a notification sent to your nominated contact?”</w:t>
+      </w:r>
+    </w:p>
+    <w:p>
+      <w:pPr>
+        <w:shd w:val="clear" w:color="auto" w:fill="FFFFFF"/>
+        <w:spacing w:before="100" w:beforeAutospacing="1" w:after="100" w:afterAutospacing="1" w:line="240" w:lineRule="auto"/>
+        <w:ind w:left="1800"/>
+        <w:rPr>
+          <w:rFonts w:ascii="Arial" w:eastAsia="Times New Roman" w:hAnsi="Arial" w:cs="Arial"/>
+          <w:color w:val="222222"/>
+          <w:sz w:val="20"/>
+          <w:szCs w:val="20"/>
+        </w:rPr>
+      </w:pPr>
+      <w:r>
+        <w:rPr>
+          <w:rFonts w:ascii="Wingdings 3" w:eastAsia="Times New Roman" w:hAnsi="Wingdings 3" w:cs="Arial"/>
+          <w:color w:val="548DD4"/>
+          <w:sz w:val="20"/>
+          <w:szCs w:val="20"/>
+        </w:rPr>
+        <w:t></w:t>
+      </w:r>
+      <w:r>
+        <w:rPr>
+          <w:rFonts w:ascii="Times New Roman" w:eastAsia="Times New Roman" w:hAnsi="Times New Roman" w:cs="Times New Roman"/>
+          <w:color w:val="548DD4"/>
+          <w:sz w:val="14"/>
+          <w:szCs w:val="14"/>
+        </w:rPr>
+        <w:t>   </w:t>
+      </w:r>
+      <w:r>
+        <w:rPr>
+          <w:rFonts w:ascii="Arial" w:eastAsia="Times New Roman" w:hAnsi="Arial" w:cs="Arial"/>
+          <w:color w:val="222222"/>
+          <w:sz w:val="20"/>
+          <w:szCs w:val="20"/>
+        </w:rPr>
+        <w:t>Two buttons: “Yes” “No”</w:t>
+      </w:r>
+    </w:p>
+    <w:p>
+      <w:pPr>
+        <w:shd w:val="clear" w:color="auto" w:fill="FFFFFF"/>
+        <w:spacing w:before="100" w:beforeAutospacing="1" w:after="100" w:afterAutospacing="1" w:line="240" w:lineRule="auto"/>
+        <w:ind w:left="1800"/>
+        <w:rPr>
+          <w:rFonts w:ascii="Arial" w:eastAsia="Times New Roman" w:hAnsi="Arial" w:cs="Arial"/>
+          <w:color w:val="222222"/>
+          <w:sz w:val="20"/>
+          <w:szCs w:val="20"/>
+        </w:rPr>
+      </w:pPr>
+      <w:r>
+        <w:rPr>
+          <w:rFonts w:ascii="Wingdings 3" w:eastAsia="Times New Roman" w:hAnsi="Wingdings 3" w:cs="Arial"/>
+          <w:color w:val="548DD4"/>
+          <w:sz w:val="20"/>
+          <w:szCs w:val="20"/>
+        </w:rPr>
+        <w:t></w:t>
+      </w:r>
+      <w:r>
+        <w:rPr>
+          <w:rFonts w:ascii="Times New Roman" w:eastAsia="Times New Roman" w:hAnsi="Times New Roman" w:cs="Times New Roman"/>
+          <w:color w:val="548DD4"/>
+          <w:sz w:val="14"/>
+          <w:szCs w:val="14"/>
+        </w:rPr>
+        <w:t>   </w:t>
+      </w:r>
+      <w:r>
+        <w:rPr>
+          <w:rFonts w:ascii="Arial" w:eastAsia="Times New Roman" w:hAnsi="Arial" w:cs="Arial"/>
+          <w:color w:val="222222"/>
+          <w:sz w:val="20"/>
+          <w:szCs w:val="20"/>
+        </w:rPr>
+        <w:t>Yes sends email, No takes no action.</w:t>
+      </w:r>
+    </w:p>
+    <w:p>
+      <w:pPr>
+        <w:shd w:val="clear" w:color="auto" w:fill="FFFFFF"/>
+        <w:spacing w:before="100" w:beforeAutospacing="1" w:after="100" w:afterAutospacing="1" w:line="240" w:lineRule="auto"/>
+        <w:ind w:left="1800"/>
+        <w:rPr>
+          <w:rFonts w:ascii="Arial" w:eastAsia="Times New Roman" w:hAnsi="Arial" w:cs="Arial"/>
+          <w:color w:val="222222"/>
+          <w:sz w:val="20"/>
+          <w:szCs w:val="20"/>
+        </w:rPr>
+      </w:pPr>
+      <w:r>
+        <w:rPr>
+          <w:rFonts w:ascii="Arial" w:eastAsia="Times New Roman" w:hAnsi="Arial" w:cs="Arial"/>
+          <w:color w:val="222222"/>
+          <w:sz w:val="20"/>
+          <w:szCs w:val="20"/>
+        </w:rPr>
+        <w:t> </w:t>
+      </w:r>
+    </w:p>
+    <w:p>
+      <w:pPr>
+        <w:shd w:val="clear" w:color="auto" w:fill="FFFFFF"/>
+        <w:spacing w:before="100" w:beforeAutospacing="1" w:after="100" w:afterAutospacing="1" w:line="240" w:lineRule="auto"/>
+        <w:ind w:left="360"/>
+        <w:rPr>
+          <w:rFonts w:ascii="Arial" w:eastAsia="Times New Roman" w:hAnsi="Arial" w:cs="Arial"/>
+          <w:color w:val="222222"/>
+          <w:sz w:val="20"/>
+          <w:szCs w:val="20"/>
+        </w:rPr>
+      </w:pPr>
+      <w:r>
+        <w:rPr>
+          <w:rFonts w:ascii="Wingdings 3" w:eastAsia="Times New Roman" w:hAnsi="Wingdings 3" w:cs="Arial"/>
+          <w:color w:val="548DD4"/>
+          <w:sz w:val="20"/>
+          <w:szCs w:val="20"/>
+        </w:rPr>
+        <w:t></w:t>
+      </w:r>
+      <w:r>
+        <w:rPr>
+          <w:rFonts w:ascii="Times New Roman" w:eastAsia="Times New Roman" w:hAnsi="Times New Roman" w:cs="Times New Roman"/>
+          <w:color w:val="548DD4"/>
+          <w:sz w:val="14"/>
+          <w:szCs w:val="14"/>
+        </w:rPr>
+        <w:t>  </w:t>
+      </w:r>
       <w:r>
         <w:rPr>
           <w:rFonts w:ascii="Arial" w:eastAsia="Times New Roman" w:hAnsi="Arial" w:cs="Arial"/>
@@ -1854,952 +1906,633 @@
           <w:sz w:val="20"/>
           <w:szCs w:val="20"/>
         </w:rPr>
-        <w:t xml:space="preserve"> Detection Feature</w:t>
+        <w:t>My Profile Section</w:t>
+      </w:r>
+    </w:p>
+    <w:p>
+      <w:pPr>
+        <w:shd w:val="clear" w:color="auto" w:fill="FFFFFF"/>
+        <w:spacing w:before="100" w:beforeAutospacing="1" w:after="100" w:afterAutospacing="1" w:line="240" w:lineRule="auto"/>
+        <w:ind w:left="1080"/>
+        <w:rPr>
+          <w:rFonts w:ascii="Arial" w:eastAsia="Times New Roman" w:hAnsi="Arial" w:cs="Arial"/>
+          <w:color w:val="222222"/>
+          <w:sz w:val="20"/>
+          <w:szCs w:val="20"/>
+        </w:rPr>
+      </w:pPr>
+      <w:r>
+        <w:rPr>
+          <w:rFonts w:ascii="Wingdings 3" w:eastAsia="Times New Roman" w:hAnsi="Wingdings 3" w:cs="Arial"/>
+          <w:color w:val="548DD4"/>
+          <w:sz w:val="20"/>
+          <w:szCs w:val="20"/>
+        </w:rPr>
+        <w:t></w:t>
+      </w:r>
+      <w:r>
+        <w:rPr>
+          <w:rFonts w:ascii="Times New Roman" w:eastAsia="Times New Roman" w:hAnsi="Times New Roman" w:cs="Times New Roman"/>
+          <w:color w:val="548DD4"/>
+          <w:sz w:val="14"/>
+          <w:szCs w:val="14"/>
+        </w:rPr>
+        <w:t>   </w:t>
+      </w:r>
+      <w:r>
+        <w:rPr>
+          <w:rFonts w:ascii="Arial" w:eastAsia="Times New Roman" w:hAnsi="Arial" w:cs="Arial"/>
+          <w:color w:val="222222"/>
+          <w:sz w:val="20"/>
+          <w:szCs w:val="20"/>
+        </w:rPr>
+        <w:t>Additional field added “Nominated Contact”</w:t>
+      </w:r>
+    </w:p>
+    <w:p>
+      <w:pPr>
+        <w:shd w:val="clear" w:color="auto" w:fill="FFFFFF"/>
+        <w:spacing w:before="100" w:beforeAutospacing="1" w:after="100" w:afterAutospacing="1" w:line="240" w:lineRule="auto"/>
+        <w:ind w:left="1080"/>
+        <w:rPr>
+          <w:rFonts w:ascii="Arial" w:eastAsia="Times New Roman" w:hAnsi="Arial" w:cs="Arial"/>
+          <w:color w:val="222222"/>
+          <w:sz w:val="20"/>
+          <w:szCs w:val="20"/>
+        </w:rPr>
+      </w:pPr>
+      <w:r>
+        <w:rPr>
+          <w:rFonts w:ascii="Wingdings 3" w:eastAsia="Times New Roman" w:hAnsi="Wingdings 3" w:cs="Arial"/>
+          <w:color w:val="548DD4"/>
+          <w:sz w:val="20"/>
+          <w:szCs w:val="20"/>
+        </w:rPr>
+        <w:t></w:t>
+      </w:r>
+      <w:r>
+        <w:rPr>
+          <w:rFonts w:ascii="Times New Roman" w:eastAsia="Times New Roman" w:hAnsi="Times New Roman" w:cs="Times New Roman"/>
+          <w:color w:val="548DD4"/>
+          <w:sz w:val="14"/>
+          <w:szCs w:val="14"/>
+        </w:rPr>
+        <w:t>   </w:t>
+      </w:r>
+      <w:r>
+        <w:rPr>
+          <w:rFonts w:ascii="Arial" w:eastAsia="Times New Roman" w:hAnsi="Arial" w:cs="Arial"/>
+          <w:color w:val="222222"/>
+          <w:sz w:val="20"/>
+          <w:szCs w:val="20"/>
+        </w:rPr>
+        <w:t>Ability to edit fields</w:t>
+      </w:r>
+    </w:p>
+    <w:p>
+      <w:pPr>
+        <w:shd w:val="clear" w:color="auto" w:fill="FFFFFF"/>
+        <w:spacing w:before="100" w:beforeAutospacing="1" w:after="100" w:afterAutospacing="1" w:line="240" w:lineRule="auto"/>
+        <w:ind w:left="1080"/>
+        <w:rPr>
+          <w:rFonts w:ascii="Arial" w:eastAsia="Times New Roman" w:hAnsi="Arial" w:cs="Arial"/>
+          <w:color w:val="222222"/>
+          <w:sz w:val="20"/>
+          <w:szCs w:val="20"/>
+        </w:rPr>
+      </w:pPr>
+      <w:r>
+        <w:rPr>
+          <w:rFonts w:ascii="Wingdings 3" w:eastAsia="Times New Roman" w:hAnsi="Wingdings 3" w:cs="Arial"/>
+          <w:color w:val="548DD4"/>
+          <w:sz w:val="20"/>
+          <w:szCs w:val="20"/>
+        </w:rPr>
+        <w:t></w:t>
+      </w:r>
+      <w:r>
+        <w:rPr>
+          <w:rFonts w:ascii="Times New Roman" w:eastAsia="Times New Roman" w:hAnsi="Times New Roman" w:cs="Times New Roman"/>
+          <w:color w:val="548DD4"/>
+          <w:sz w:val="14"/>
+          <w:szCs w:val="14"/>
+        </w:rPr>
+        <w:t>   </w:t>
+      </w:r>
+      <w:r>
+        <w:rPr>
+          <w:rFonts w:ascii="Arial" w:eastAsia="Times New Roman" w:hAnsi="Arial" w:cs="Arial"/>
+          <w:color w:val="222222"/>
+          <w:sz w:val="20"/>
+          <w:szCs w:val="20"/>
+        </w:rPr>
+        <w:t>Information from the Nominated Contact form to populate</w:t>
+      </w:r>
+    </w:p>
+    <w:p>
+      <w:pPr>
+        <w:shd w:val="clear" w:color="auto" w:fill="FFFFFF"/>
+        <w:spacing w:before="100" w:beforeAutospacing="1" w:after="100" w:afterAutospacing="1" w:line="240" w:lineRule="auto"/>
+        <w:ind w:left="1800"/>
+        <w:rPr>
+          <w:rFonts w:ascii="Arial" w:eastAsia="Times New Roman" w:hAnsi="Arial" w:cs="Arial"/>
+          <w:color w:val="222222"/>
+          <w:sz w:val="20"/>
+          <w:szCs w:val="20"/>
+        </w:rPr>
+      </w:pPr>
+      <w:r>
+        <w:rPr>
+          <w:rFonts w:ascii="Wingdings 3" w:eastAsia="Times New Roman" w:hAnsi="Wingdings 3" w:cs="Arial"/>
+          <w:color w:val="548DD4"/>
+          <w:sz w:val="20"/>
+          <w:szCs w:val="20"/>
+        </w:rPr>
+        <w:t></w:t>
+      </w:r>
+      <w:r>
+        <w:rPr>
+          <w:rFonts w:ascii="Times New Roman" w:eastAsia="Times New Roman" w:hAnsi="Times New Roman" w:cs="Times New Roman"/>
+          <w:color w:val="548DD4"/>
+          <w:sz w:val="14"/>
+          <w:szCs w:val="14"/>
+        </w:rPr>
+        <w:t>   </w:t>
+      </w:r>
+      <w:r>
+        <w:rPr>
+          <w:rFonts w:ascii="Arial" w:eastAsia="Times New Roman" w:hAnsi="Arial" w:cs="Arial"/>
+          <w:color w:val="222222"/>
+          <w:sz w:val="20"/>
+          <w:szCs w:val="20"/>
+        </w:rPr>
+        <w:t>Country</w:t>
+      </w:r>
+    </w:p>
+    <w:p>
+      <w:pPr>
+        <w:shd w:val="clear" w:color="auto" w:fill="FFFFFF"/>
+        <w:spacing w:before="100" w:beforeAutospacing="1" w:after="100" w:afterAutospacing="1" w:line="240" w:lineRule="auto"/>
+        <w:ind w:left="1800"/>
+        <w:rPr>
+          <w:rFonts w:ascii="Arial" w:eastAsia="Times New Roman" w:hAnsi="Arial" w:cs="Arial"/>
+          <w:color w:val="222222"/>
+          <w:sz w:val="20"/>
+          <w:szCs w:val="20"/>
+        </w:rPr>
+      </w:pPr>
+      <w:r>
+        <w:rPr>
+          <w:rFonts w:ascii="Wingdings 3" w:eastAsia="Times New Roman" w:hAnsi="Wingdings 3" w:cs="Arial"/>
+          <w:color w:val="548DD4"/>
+          <w:sz w:val="20"/>
+          <w:szCs w:val="20"/>
+        </w:rPr>
+        <w:t></w:t>
+      </w:r>
+      <w:r>
+        <w:rPr>
+          <w:rFonts w:ascii="Times New Roman" w:eastAsia="Times New Roman" w:hAnsi="Times New Roman" w:cs="Times New Roman"/>
+          <w:color w:val="548DD4"/>
+          <w:sz w:val="14"/>
+          <w:szCs w:val="14"/>
+        </w:rPr>
+        <w:t>   </w:t>
+      </w:r>
+      <w:r>
+        <w:rPr>
+          <w:rFonts w:ascii="Arial" w:eastAsia="Times New Roman" w:hAnsi="Arial" w:cs="Arial"/>
+          <w:color w:val="222222"/>
+          <w:sz w:val="20"/>
+          <w:szCs w:val="20"/>
+        </w:rPr>
+        <w:t>State</w:t>
+      </w:r>
+    </w:p>
+    <w:p>
+      <w:pPr>
+        <w:shd w:val="clear" w:color="auto" w:fill="FFFFFF"/>
+        <w:spacing w:before="100" w:beforeAutospacing="1" w:after="100" w:afterAutospacing="1" w:line="240" w:lineRule="auto"/>
+        <w:ind w:left="1800"/>
+        <w:rPr>
+          <w:rFonts w:ascii="Arial" w:eastAsia="Times New Roman" w:hAnsi="Arial" w:cs="Arial"/>
+          <w:color w:val="222222"/>
+          <w:sz w:val="20"/>
+          <w:szCs w:val="20"/>
+        </w:rPr>
+      </w:pPr>
+      <w:r>
+        <w:rPr>
+          <w:rFonts w:ascii="Wingdings 3" w:eastAsia="Times New Roman" w:hAnsi="Wingdings 3" w:cs="Arial"/>
+          <w:color w:val="548DD4"/>
+          <w:sz w:val="20"/>
+          <w:szCs w:val="20"/>
+        </w:rPr>
+        <w:t></w:t>
+      </w:r>
+      <w:r>
+        <w:rPr>
+          <w:rFonts w:ascii="Times New Roman" w:eastAsia="Times New Roman" w:hAnsi="Times New Roman" w:cs="Times New Roman"/>
+          <w:color w:val="548DD4"/>
+          <w:sz w:val="14"/>
+          <w:szCs w:val="14"/>
+        </w:rPr>
+        <w:t>   </w:t>
+      </w:r>
+      <w:r>
+        <w:rPr>
+          <w:rFonts w:ascii="Arial" w:eastAsia="Times New Roman" w:hAnsi="Arial" w:cs="Arial"/>
+          <w:color w:val="222222"/>
+          <w:sz w:val="20"/>
+          <w:szCs w:val="20"/>
+        </w:rPr>
+        <w:t>Contact type</w:t>
+      </w:r>
+    </w:p>
+    <w:p>
+      <w:pPr>
+        <w:shd w:val="clear" w:color="auto" w:fill="FFFFFF"/>
+        <w:spacing w:before="100" w:beforeAutospacing="1" w:after="100" w:afterAutospacing="1" w:line="240" w:lineRule="auto"/>
+        <w:ind w:left="1800"/>
+        <w:rPr>
+          <w:rFonts w:ascii="Arial" w:eastAsia="Times New Roman" w:hAnsi="Arial" w:cs="Arial"/>
+          <w:color w:val="222222"/>
+          <w:sz w:val="20"/>
+          <w:szCs w:val="20"/>
+        </w:rPr>
+      </w:pPr>
+      <w:r>
+        <w:rPr>
+          <w:rFonts w:ascii="Wingdings 3" w:eastAsia="Times New Roman" w:hAnsi="Wingdings 3" w:cs="Arial"/>
+          <w:color w:val="548DD4"/>
+          <w:sz w:val="20"/>
+          <w:szCs w:val="20"/>
+        </w:rPr>
+        <w:t></w:t>
+      </w:r>
+      <w:r>
+        <w:rPr>
+          <w:rFonts w:ascii="Times New Roman" w:eastAsia="Times New Roman" w:hAnsi="Times New Roman" w:cs="Times New Roman"/>
+          <w:color w:val="548DD4"/>
+          <w:sz w:val="14"/>
+          <w:szCs w:val="14"/>
+        </w:rPr>
+        <w:t>   </w:t>
+      </w:r>
+      <w:r>
+        <w:rPr>
+          <w:rFonts w:ascii="Arial" w:eastAsia="Times New Roman" w:hAnsi="Arial" w:cs="Arial"/>
+          <w:color w:val="222222"/>
+          <w:sz w:val="20"/>
+          <w:szCs w:val="20"/>
+        </w:rPr>
+        <w:t>Name</w:t>
+      </w:r>
+    </w:p>
+    <w:p>
+      <w:pPr>
+        <w:shd w:val="clear" w:color="auto" w:fill="FFFFFF"/>
+        <w:spacing w:before="100" w:beforeAutospacing="1" w:after="100" w:afterAutospacing="1" w:line="240" w:lineRule="auto"/>
+        <w:ind w:left="1800"/>
+        <w:rPr>
+          <w:rFonts w:ascii="Arial" w:eastAsia="Times New Roman" w:hAnsi="Arial" w:cs="Arial"/>
+          <w:color w:val="222222"/>
+          <w:sz w:val="20"/>
+          <w:szCs w:val="20"/>
+        </w:rPr>
+      </w:pPr>
+      <w:r>
+        <w:rPr>
+          <w:rFonts w:ascii="Wingdings 3" w:eastAsia="Times New Roman" w:hAnsi="Wingdings 3" w:cs="Arial"/>
+          <w:color w:val="548DD4"/>
+          <w:sz w:val="20"/>
+          <w:szCs w:val="20"/>
+        </w:rPr>
+        <w:t></w:t>
+      </w:r>
+      <w:r>
+        <w:rPr>
+          <w:rFonts w:ascii="Times New Roman" w:eastAsia="Times New Roman" w:hAnsi="Times New Roman" w:cs="Times New Roman"/>
+          <w:color w:val="548DD4"/>
+          <w:sz w:val="14"/>
+          <w:szCs w:val="14"/>
+        </w:rPr>
+        <w:t>   </w:t>
+      </w:r>
+      <w:r>
+        <w:rPr>
+          <w:rFonts w:ascii="Arial" w:eastAsia="Times New Roman" w:hAnsi="Arial" w:cs="Arial"/>
+          <w:color w:val="222222"/>
+          <w:sz w:val="20"/>
+          <w:szCs w:val="20"/>
+        </w:rPr>
+        <w:t>Business name (If Applicable)</w:t>
+      </w:r>
+    </w:p>
+    <w:p>
+      <w:pPr>
+        <w:shd w:val="clear" w:color="auto" w:fill="FFFFFF"/>
+        <w:spacing w:before="100" w:beforeAutospacing="1" w:after="100" w:afterAutospacing="1" w:line="240" w:lineRule="auto"/>
+        <w:ind w:left="1800"/>
+        <w:rPr>
+          <w:rFonts w:ascii="Arial" w:eastAsia="Times New Roman" w:hAnsi="Arial" w:cs="Arial"/>
+          <w:color w:val="222222"/>
+          <w:sz w:val="20"/>
+          <w:szCs w:val="20"/>
+        </w:rPr>
+      </w:pPr>
+      <w:r>
+        <w:rPr>
+          <w:rFonts w:ascii="Wingdings 3" w:eastAsia="Times New Roman" w:hAnsi="Wingdings 3" w:cs="Arial"/>
+          <w:color w:val="548DD4"/>
+          <w:sz w:val="20"/>
+          <w:szCs w:val="20"/>
+        </w:rPr>
+        <w:t></w:t>
+      </w:r>
+      <w:r>
+        <w:rPr>
+          <w:rFonts w:ascii="Times New Roman" w:eastAsia="Times New Roman" w:hAnsi="Times New Roman" w:cs="Times New Roman"/>
+          <w:color w:val="548DD4"/>
+          <w:sz w:val="14"/>
+          <w:szCs w:val="14"/>
+        </w:rPr>
+        <w:t>   </w:t>
+      </w:r>
+      <w:r>
+        <w:rPr>
+          <w:rFonts w:ascii="Arial" w:eastAsia="Times New Roman" w:hAnsi="Arial" w:cs="Arial"/>
+          <w:color w:val="222222"/>
+          <w:sz w:val="20"/>
+          <w:szCs w:val="20"/>
+        </w:rPr>
+        <w:t>Phone number</w:t>
+      </w:r>
+    </w:p>
+    <w:p>
+      <w:pPr>
+        <w:shd w:val="clear" w:color="auto" w:fill="FFFFFF"/>
+        <w:spacing w:after="0" w:line="240" w:lineRule="auto"/>
+        <w:rPr>
+          <w:rFonts w:ascii="Arial" w:eastAsia="Times New Roman" w:hAnsi="Arial" w:cs="Arial"/>
+          <w:color w:val="222222"/>
+          <w:sz w:val="20"/>
+          <w:szCs w:val="20"/>
+        </w:rPr>
+      </w:pPr>
+      <w:r>
+        <w:rPr>
+          <w:rFonts w:ascii="Arial" w:eastAsia="Times New Roman" w:hAnsi="Arial" w:cs="Arial"/>
+          <w:color w:val="222222"/>
+          <w:sz w:val="20"/>
+          <w:szCs w:val="20"/>
+        </w:rPr>
+        <w:t> </w:t>
+      </w:r>
+    </w:p>
+    <w:p>
+      <w:pPr>
+        <w:shd w:val="clear" w:color="auto" w:fill="FFFFFF"/>
+        <w:spacing w:before="100" w:beforeAutospacing="1" w:after="100" w:afterAutospacing="1" w:line="240" w:lineRule="auto"/>
+        <w:ind w:left="360"/>
+        <w:rPr>
+          <w:rFonts w:ascii="Arial" w:eastAsia="Times New Roman" w:hAnsi="Arial" w:cs="Arial"/>
+          <w:color w:val="222222"/>
+          <w:sz w:val="20"/>
+          <w:szCs w:val="20"/>
+        </w:rPr>
+      </w:pPr>
+      <w:r>
+        <w:rPr>
+          <w:rFonts w:ascii="Wingdings 3" w:eastAsia="Times New Roman" w:hAnsi="Wingdings 3" w:cs="Arial"/>
+          <w:color w:val="548DD4"/>
+          <w:sz w:val="20"/>
+          <w:szCs w:val="20"/>
+        </w:rPr>
+        <w:t></w:t>
+      </w:r>
+      <w:r>
+        <w:rPr>
+          <w:rFonts w:ascii="Times New Roman" w:eastAsia="Times New Roman" w:hAnsi="Times New Roman" w:cs="Times New Roman"/>
+          <w:color w:val="548DD4"/>
+          <w:sz w:val="14"/>
+          <w:szCs w:val="14"/>
+        </w:rPr>
+        <w:t>  </w:t>
+      </w:r>
+      <w:r>
+        <w:rPr>
+          <w:rFonts w:ascii="Arial" w:eastAsia="Times New Roman" w:hAnsi="Arial" w:cs="Arial"/>
+          <w:b/>
+          <w:bCs/>
+          <w:color w:val="222222"/>
+          <w:sz w:val="20"/>
+          <w:szCs w:val="20"/>
+        </w:rPr>
+        <w:t>“Always on” feature</w:t>
+      </w:r>
+    </w:p>
+    <w:p>
+      <w:pPr>
+        <w:shd w:val="clear" w:color="auto" w:fill="FFFFFF"/>
+        <w:spacing w:before="100" w:beforeAutospacing="1" w:after="100" w:afterAutospacing="1" w:line="240" w:lineRule="auto"/>
+        <w:ind w:left="1080"/>
+        <w:rPr>
+          <w:rFonts w:ascii="Arial" w:eastAsia="Times New Roman" w:hAnsi="Arial" w:cs="Arial"/>
+          <w:color w:val="222222"/>
+          <w:sz w:val="20"/>
+          <w:szCs w:val="20"/>
+        </w:rPr>
+      </w:pPr>
+      <w:r>
+        <w:rPr>
+          <w:rFonts w:ascii="Wingdings 3" w:eastAsia="Times New Roman" w:hAnsi="Wingdings 3" w:cs="Arial"/>
+          <w:color w:val="548DD4"/>
+          <w:sz w:val="20"/>
+          <w:szCs w:val="20"/>
+        </w:rPr>
+        <w:t></w:t>
+      </w:r>
+      <w:r>
+        <w:rPr>
+          <w:rFonts w:ascii="Times New Roman" w:eastAsia="Times New Roman" w:hAnsi="Times New Roman" w:cs="Times New Roman"/>
+          <w:color w:val="548DD4"/>
+          <w:sz w:val="14"/>
+          <w:szCs w:val="14"/>
+        </w:rPr>
+        <w:t>   </w:t>
+      </w:r>
+      <w:r>
+        <w:rPr>
+          <w:rFonts w:ascii="Arial" w:eastAsia="Times New Roman" w:hAnsi="Arial" w:cs="Arial"/>
+          <w:color w:val="222222"/>
+          <w:sz w:val="20"/>
+          <w:szCs w:val="20"/>
+        </w:rPr>
+        <w:t>Development and testing of feature to ensure the app is always active in the background.</w:t>
+      </w:r>
+    </w:p>
+    <w:p>
+      <w:pPr>
+        <w:shd w:val="clear" w:color="auto" w:fill="FFFFFF"/>
+        <w:spacing w:after="0" w:line="240" w:lineRule="auto"/>
+        <w:rPr>
+          <w:rFonts w:ascii="Arial" w:eastAsia="Times New Roman" w:hAnsi="Arial" w:cs="Arial"/>
+          <w:color w:val="222222"/>
+          <w:sz w:val="20"/>
+          <w:szCs w:val="20"/>
+        </w:rPr>
+      </w:pPr>
+      <w:r>
+        <w:rPr>
+          <w:rFonts w:ascii="Arial" w:eastAsia="Times New Roman" w:hAnsi="Arial" w:cs="Arial"/>
+          <w:color w:val="1F497D"/>
+          <w:sz w:val="20"/>
+          <w:szCs w:val="20"/>
+        </w:rPr>
+        <w:t> </w:t>
+      </w:r>
+    </w:p>
+    <w:p>
+      <w:pPr>
+        <w:shd w:val="clear" w:color="auto" w:fill="FFFFFF"/>
+        <w:spacing w:after="0" w:line="240" w:lineRule="auto"/>
+        <w:rPr>
+          <w:rFonts w:ascii="Arial" w:eastAsia="Times New Roman" w:hAnsi="Arial" w:cs="Arial"/>
+          <w:color w:val="222222"/>
+          <w:sz w:val="20"/>
+          <w:szCs w:val="20"/>
+        </w:rPr>
+      </w:pPr>
+      <w:r>
+        <w:rPr>
+          <w:rFonts w:ascii="Arial" w:eastAsia="Times New Roman" w:hAnsi="Arial" w:cs="Arial"/>
+          <w:color w:val="1F497D"/>
+          <w:sz w:val="20"/>
+          <w:szCs w:val="20"/>
+        </w:rPr>
+        <w:t> </w:t>
+      </w:r>
+    </w:p>
+    <w:p>
+      <w:pPr>
+        <w:shd w:val="clear" w:color="auto" w:fill="FFFFFF"/>
+        <w:spacing w:after="0" w:line="240" w:lineRule="auto"/>
+        <w:rPr>
+          <w:rFonts w:ascii="Arial" w:eastAsia="Times New Roman" w:hAnsi="Arial" w:cs="Arial"/>
+          <w:color w:val="222222"/>
+          <w:sz w:val="20"/>
+          <w:szCs w:val="20"/>
+        </w:rPr>
+      </w:pPr>
+      <w:r>
+        <w:rPr>
+          <w:rFonts w:ascii="Arial" w:eastAsia="Times New Roman" w:hAnsi="Arial" w:cs="Arial"/>
+          <w:color w:val="1F497D"/>
+          <w:sz w:val="20"/>
+          <w:szCs w:val="20"/>
+        </w:rPr>
+        <w:t> </w:t>
+      </w:r>
+    </w:p>
+    <w:p>
+      <w:pPr>
+        <w:shd w:val="clear" w:color="auto" w:fill="FFFFFF"/>
+        <w:spacing w:after="0" w:line="240" w:lineRule="auto"/>
+        <w:rPr>
+          <w:rFonts w:ascii="Arial" w:eastAsia="Times New Roman" w:hAnsi="Arial" w:cs="Arial"/>
+          <w:color w:val="222222"/>
+          <w:sz w:val="20"/>
+          <w:szCs w:val="20"/>
+        </w:rPr>
+      </w:pPr>
+      <w:r>
+        <w:rPr>
+          <w:rFonts w:ascii="Arial" w:eastAsia="Times New Roman" w:hAnsi="Arial" w:cs="Arial"/>
+          <w:color w:val="1F497D"/>
+          <w:sz w:val="20"/>
+          <w:szCs w:val="20"/>
+        </w:rPr>
+        <w:t>This is a rough outline of what needs to be done, things can be discussed in more detail tonight or on the phone.</w:t>
+      </w:r>
+    </w:p>
+    <w:p>
+      <w:pPr>
+        <w:shd w:val="clear" w:color="auto" w:fill="FFFFFF"/>
+        <w:spacing w:after="0" w:line="240" w:lineRule="auto"/>
+        <w:rPr>
+          <w:rFonts w:ascii="Arial" w:eastAsia="Times New Roman" w:hAnsi="Arial" w:cs="Arial"/>
+          <w:color w:val="222222"/>
+          <w:sz w:val="20"/>
+          <w:szCs w:val="20"/>
+        </w:rPr>
+      </w:pPr>
+      <w:r>
+        <w:rPr>
+          <w:rFonts w:ascii="Arial" w:eastAsia="Times New Roman" w:hAnsi="Arial" w:cs="Arial"/>
+          <w:color w:val="222222"/>
+          <w:sz w:val="20"/>
+          <w:szCs w:val="20"/>
+        </w:rPr>
+        <w:t> </w:t>
+      </w:r>
+    </w:p>
+    <w:p/>
+    <w:p/>
+    <w:p>
+      <w:pPr>
+        <w:pStyle w:val="ListParagraph"/>
+        <w:numPr>
+          <w:ilvl w:val="0"/>
+          <w:numId w:val="1"/>
+        </w:numPr>
+        <w:rPr>
+          <w:color w:val="FF0000"/>
+        </w:rPr>
+      </w:pPr>
+      <w:r>
+        <w:rPr>
+          <w:color w:val="FF0000"/>
+        </w:rPr>
+        <w:lastRenderedPageBreak/>
+        <w:t>What happens when contact details are filled but not yet sent?</w:t>
+      </w:r>
+    </w:p>
+    <w:p>
+      <w:pPr>
+        <w:pStyle w:val="ListParagraph"/>
+        <w:numPr>
+          <w:ilvl w:val="0"/>
+          <w:numId w:val="1"/>
+        </w:numPr>
+        <w:rPr>
+          <w:color w:val="FF0000"/>
+        </w:rPr>
+      </w:pPr>
+      <w:r>
+        <w:rPr>
+          <w:color w:val="FF0000"/>
+        </w:rPr>
+        <w:t xml:space="preserve">Would you like to populate Nominated Contact? Brings up empty fields even is values </w:t>
+      </w:r>
+    </w:p>
+    <w:p>
+      <w:pPr>
+        <w:pStyle w:val="ListParagraph"/>
+        <w:rPr>
+          <w:color w:val="FF0000"/>
+        </w:rPr>
+      </w:pPr>
+      <w:r>
+        <w:rPr>
+          <w:color w:val="FF0000"/>
+        </w:rPr>
+        <w:t>Have previously been entered</w:t>
       </w:r>
       <w:bookmarkStart w:id="0" w:name="_GoBack"/>
       <w:bookmarkEnd w:id="0"/>
     </w:p>
-    <w:p>
-      <w:pPr>
-        <w:shd w:val="clear" w:color="auto" w:fill="FFFFFF"/>
-        <w:spacing w:before="100" w:beforeAutospacing="1" w:after="100" w:afterAutospacing="1" w:line="240" w:lineRule="auto"/>
-        <w:ind w:left="1080"/>
-        <w:rPr>
-          <w:rFonts w:ascii="Arial" w:eastAsia="Times New Roman" w:hAnsi="Arial" w:cs="Arial"/>
-          <w:color w:val="222222"/>
-          <w:sz w:val="20"/>
-          <w:szCs w:val="20"/>
-        </w:rPr>
-      </w:pPr>
-      <w:r>
-        <w:rPr>
-          <w:rFonts w:ascii="Wingdings 3" w:eastAsia="Times New Roman" w:hAnsi="Wingdings 3" w:cs="Arial"/>
-          <w:color w:val="3376C9"/>
-          <w:sz w:val="20"/>
-          <w:szCs w:val="20"/>
-        </w:rPr>
-        <w:lastRenderedPageBreak/>
-        <w:t></w:t>
-      </w:r>
-      <w:r>
-        <w:rPr>
-          <w:rFonts w:ascii="Times New Roman" w:eastAsia="Times New Roman" w:hAnsi="Times New Roman" w:cs="Times New Roman"/>
-          <w:color w:val="3376C9"/>
-          <w:sz w:val="14"/>
-          <w:szCs w:val="14"/>
-        </w:rPr>
-        <w:t>   </w:t>
-      </w:r>
-      <w:r>
-        <w:rPr>
-          <w:rFonts w:ascii="Arial" w:eastAsia="Times New Roman" w:hAnsi="Arial" w:cs="Arial"/>
-          <w:color w:val="D9D9D9"/>
-          <w:sz w:val="20"/>
-          <w:szCs w:val="20"/>
-        </w:rPr>
-        <w:t xml:space="preserve">Development of accident recognition </w:t>
-      </w:r>
-      <w:proofErr w:type="gramStart"/>
-      <w:r>
-        <w:rPr>
-          <w:rFonts w:ascii="Arial" w:eastAsia="Times New Roman" w:hAnsi="Arial" w:cs="Arial"/>
-          <w:color w:val="D9D9D9"/>
-          <w:sz w:val="20"/>
-          <w:szCs w:val="20"/>
-        </w:rPr>
-        <w:t>feature</w:t>
-      </w:r>
-      <w:proofErr w:type="gramEnd"/>
-      <w:r>
-        <w:rPr>
-          <w:rFonts w:ascii="Arial" w:eastAsia="Times New Roman" w:hAnsi="Arial" w:cs="Arial"/>
-          <w:color w:val="D9D9D9"/>
-          <w:sz w:val="20"/>
-          <w:szCs w:val="20"/>
-        </w:rPr>
-        <w:t xml:space="preserve">, using combination of </w:t>
-      </w:r>
-      <w:proofErr w:type="spellStart"/>
-      <w:r>
-        <w:rPr>
-          <w:rFonts w:ascii="Arial" w:eastAsia="Times New Roman" w:hAnsi="Arial" w:cs="Arial"/>
-          <w:color w:val="D9D9D9"/>
-          <w:sz w:val="20"/>
-          <w:szCs w:val="20"/>
-        </w:rPr>
-        <w:t>gyrometer</w:t>
-      </w:r>
-      <w:proofErr w:type="spellEnd"/>
-      <w:r>
-        <w:rPr>
-          <w:rFonts w:ascii="Arial" w:eastAsia="Times New Roman" w:hAnsi="Arial" w:cs="Arial"/>
-          <w:color w:val="D9D9D9"/>
-          <w:sz w:val="20"/>
-          <w:szCs w:val="20"/>
-        </w:rPr>
-        <w:t>, accelerometer, and location to determine if car has been in a crash.</w:t>
-      </w:r>
-    </w:p>
-    <w:p>
-      <w:pPr>
-        <w:shd w:val="clear" w:color="auto" w:fill="FFFFFF"/>
-        <w:spacing w:before="100" w:beforeAutospacing="1" w:after="100" w:afterAutospacing="1" w:line="240" w:lineRule="auto"/>
-        <w:ind w:left="1080"/>
-        <w:rPr>
-          <w:rFonts w:ascii="Arial" w:eastAsia="Times New Roman" w:hAnsi="Arial" w:cs="Arial"/>
-          <w:color w:val="222222"/>
-          <w:sz w:val="20"/>
-          <w:szCs w:val="20"/>
-        </w:rPr>
-      </w:pPr>
-      <w:r>
-        <w:rPr>
-          <w:rFonts w:ascii="Wingdings 3" w:eastAsia="Times New Roman" w:hAnsi="Wingdings 3" w:cs="Arial"/>
-          <w:color w:val="548DD4"/>
-          <w:sz w:val="20"/>
-          <w:szCs w:val="20"/>
-        </w:rPr>
-        <w:t></w:t>
-      </w:r>
-      <w:r>
-        <w:rPr>
-          <w:rFonts w:ascii="Times New Roman" w:eastAsia="Times New Roman" w:hAnsi="Times New Roman" w:cs="Times New Roman"/>
-          <w:color w:val="548DD4"/>
-          <w:sz w:val="14"/>
-          <w:szCs w:val="14"/>
-        </w:rPr>
-        <w:t>   </w:t>
-      </w:r>
-      <w:r>
-        <w:rPr>
-          <w:rFonts w:ascii="Arial" w:eastAsia="Times New Roman" w:hAnsi="Arial" w:cs="Arial"/>
-          <w:color w:val="222222"/>
-          <w:sz w:val="20"/>
-          <w:szCs w:val="20"/>
-        </w:rPr>
-        <w:t>Development of notification to pop up before sending crash information to nominated contact. Pop-up should make a message alert and vibrate and have the following textbox:</w:t>
-      </w:r>
-    </w:p>
-    <w:p>
-      <w:pPr>
-        <w:shd w:val="clear" w:color="auto" w:fill="FFFFFF"/>
-        <w:spacing w:before="100" w:beforeAutospacing="1" w:after="100" w:afterAutospacing="1" w:line="240" w:lineRule="auto"/>
-        <w:ind w:left="1800"/>
-        <w:rPr>
-          <w:rFonts w:ascii="Arial" w:eastAsia="Times New Roman" w:hAnsi="Arial" w:cs="Arial"/>
-          <w:color w:val="222222"/>
-          <w:sz w:val="20"/>
-          <w:szCs w:val="20"/>
-        </w:rPr>
-      </w:pPr>
-      <w:r>
-        <w:rPr>
-          <w:rFonts w:ascii="Wingdings 3" w:eastAsia="Times New Roman" w:hAnsi="Wingdings 3" w:cs="Arial"/>
-          <w:color w:val="548DD4"/>
-          <w:sz w:val="20"/>
-          <w:szCs w:val="20"/>
-        </w:rPr>
-        <w:t></w:t>
-      </w:r>
-      <w:r>
-        <w:rPr>
-          <w:rFonts w:ascii="Times New Roman" w:eastAsia="Times New Roman" w:hAnsi="Times New Roman" w:cs="Times New Roman"/>
-          <w:color w:val="548DD4"/>
-          <w:sz w:val="14"/>
-          <w:szCs w:val="14"/>
-        </w:rPr>
-        <w:t>   </w:t>
-      </w:r>
-      <w:r>
-        <w:rPr>
-          <w:rFonts w:ascii="Arial" w:eastAsia="Times New Roman" w:hAnsi="Arial" w:cs="Arial"/>
-          <w:color w:val="222222"/>
-          <w:sz w:val="20"/>
-          <w:szCs w:val="20"/>
-        </w:rPr>
-        <w:t>“We’ve detected that you’ve been in a car accident. Would you like a notification sent to your nominated contact?”</w:t>
-      </w:r>
-    </w:p>
-    <w:p>
-      <w:pPr>
-        <w:shd w:val="clear" w:color="auto" w:fill="FFFFFF"/>
-        <w:spacing w:before="100" w:beforeAutospacing="1" w:after="100" w:afterAutospacing="1" w:line="240" w:lineRule="auto"/>
-        <w:ind w:left="1800"/>
-        <w:rPr>
-          <w:rFonts w:ascii="Arial" w:eastAsia="Times New Roman" w:hAnsi="Arial" w:cs="Arial"/>
-          <w:color w:val="222222"/>
-          <w:sz w:val="20"/>
-          <w:szCs w:val="20"/>
-        </w:rPr>
-      </w:pPr>
-      <w:r>
-        <w:rPr>
-          <w:rFonts w:ascii="Wingdings 3" w:eastAsia="Times New Roman" w:hAnsi="Wingdings 3" w:cs="Arial"/>
-          <w:color w:val="548DD4"/>
-          <w:sz w:val="20"/>
-          <w:szCs w:val="20"/>
-        </w:rPr>
-        <w:t></w:t>
-      </w:r>
-      <w:r>
-        <w:rPr>
-          <w:rFonts w:ascii="Times New Roman" w:eastAsia="Times New Roman" w:hAnsi="Times New Roman" w:cs="Times New Roman"/>
-          <w:color w:val="548DD4"/>
-          <w:sz w:val="14"/>
-          <w:szCs w:val="14"/>
-        </w:rPr>
-        <w:t>   </w:t>
-      </w:r>
-      <w:proofErr w:type="gramStart"/>
-      <w:r>
-        <w:rPr>
-          <w:rFonts w:ascii="Arial" w:eastAsia="Times New Roman" w:hAnsi="Arial" w:cs="Arial"/>
-          <w:color w:val="222222"/>
-          <w:sz w:val="20"/>
-          <w:szCs w:val="20"/>
-        </w:rPr>
-        <w:t>Two</w:t>
-      </w:r>
-      <w:proofErr w:type="gramEnd"/>
-      <w:r>
-        <w:rPr>
-          <w:rFonts w:ascii="Arial" w:eastAsia="Times New Roman" w:hAnsi="Arial" w:cs="Arial"/>
-          <w:color w:val="222222"/>
-          <w:sz w:val="20"/>
-          <w:szCs w:val="20"/>
-        </w:rPr>
-        <w:t xml:space="preserve"> buttons: “Yes” “No”</w:t>
-      </w:r>
-    </w:p>
-    <w:p>
-      <w:pPr>
-        <w:shd w:val="clear" w:color="auto" w:fill="FFFFFF"/>
-        <w:spacing w:before="100" w:beforeAutospacing="1" w:after="100" w:afterAutospacing="1" w:line="240" w:lineRule="auto"/>
-        <w:ind w:left="1800"/>
-        <w:rPr>
-          <w:rFonts w:ascii="Arial" w:eastAsia="Times New Roman" w:hAnsi="Arial" w:cs="Arial"/>
-          <w:color w:val="222222"/>
-          <w:sz w:val="20"/>
-          <w:szCs w:val="20"/>
-        </w:rPr>
-      </w:pPr>
-      <w:r>
-        <w:rPr>
-          <w:rFonts w:ascii="Wingdings 3" w:eastAsia="Times New Roman" w:hAnsi="Wingdings 3" w:cs="Arial"/>
-          <w:color w:val="548DD4"/>
-          <w:sz w:val="20"/>
-          <w:szCs w:val="20"/>
-        </w:rPr>
-        <w:t></w:t>
-      </w:r>
-      <w:r>
-        <w:rPr>
-          <w:rFonts w:ascii="Times New Roman" w:eastAsia="Times New Roman" w:hAnsi="Times New Roman" w:cs="Times New Roman"/>
-          <w:color w:val="548DD4"/>
-          <w:sz w:val="14"/>
-          <w:szCs w:val="14"/>
-        </w:rPr>
-        <w:t>   </w:t>
-      </w:r>
-      <w:proofErr w:type="gramStart"/>
-      <w:r>
-        <w:rPr>
-          <w:rFonts w:ascii="Arial" w:eastAsia="Times New Roman" w:hAnsi="Arial" w:cs="Arial"/>
-          <w:color w:val="222222"/>
-          <w:sz w:val="20"/>
-          <w:szCs w:val="20"/>
-        </w:rPr>
-        <w:t>Yes</w:t>
-      </w:r>
-      <w:proofErr w:type="gramEnd"/>
-      <w:r>
-        <w:rPr>
-          <w:rFonts w:ascii="Arial" w:eastAsia="Times New Roman" w:hAnsi="Arial" w:cs="Arial"/>
-          <w:color w:val="222222"/>
-          <w:sz w:val="20"/>
-          <w:szCs w:val="20"/>
-        </w:rPr>
-        <w:t xml:space="preserve"> sends email, No takes no action.</w:t>
-      </w:r>
-    </w:p>
-    <w:p>
-      <w:pPr>
-        <w:shd w:val="clear" w:color="auto" w:fill="FFFFFF"/>
-        <w:spacing w:before="100" w:beforeAutospacing="1" w:after="100" w:afterAutospacing="1" w:line="240" w:lineRule="auto"/>
-        <w:ind w:left="1800"/>
-        <w:rPr>
-          <w:rFonts w:ascii="Arial" w:eastAsia="Times New Roman" w:hAnsi="Arial" w:cs="Arial"/>
-          <w:color w:val="222222"/>
-          <w:sz w:val="20"/>
-          <w:szCs w:val="20"/>
-        </w:rPr>
-      </w:pPr>
-      <w:r>
-        <w:rPr>
-          <w:rFonts w:ascii="Arial" w:eastAsia="Times New Roman" w:hAnsi="Arial" w:cs="Arial"/>
-          <w:color w:val="222222"/>
-          <w:sz w:val="20"/>
-          <w:szCs w:val="20"/>
-        </w:rPr>
-        <w:t> </w:t>
-      </w:r>
-    </w:p>
-    <w:p>
-      <w:pPr>
-        <w:shd w:val="clear" w:color="auto" w:fill="FFFFFF"/>
-        <w:spacing w:before="100" w:beforeAutospacing="1" w:after="100" w:afterAutospacing="1" w:line="240" w:lineRule="auto"/>
-        <w:ind w:left="360"/>
-        <w:rPr>
-          <w:rFonts w:ascii="Arial" w:eastAsia="Times New Roman" w:hAnsi="Arial" w:cs="Arial"/>
-          <w:color w:val="222222"/>
-          <w:sz w:val="20"/>
-          <w:szCs w:val="20"/>
-        </w:rPr>
-      </w:pPr>
-      <w:r>
-        <w:rPr>
-          <w:rFonts w:ascii="Wingdings 3" w:eastAsia="Times New Roman" w:hAnsi="Wingdings 3" w:cs="Arial"/>
-          <w:color w:val="548DD4"/>
-          <w:sz w:val="20"/>
-          <w:szCs w:val="20"/>
-        </w:rPr>
-        <w:t></w:t>
-      </w:r>
-      <w:proofErr w:type="gramStart"/>
-      <w:r>
-        <w:rPr>
-          <w:rFonts w:ascii="Times New Roman" w:eastAsia="Times New Roman" w:hAnsi="Times New Roman" w:cs="Times New Roman"/>
-          <w:color w:val="548DD4"/>
-          <w:sz w:val="14"/>
-          <w:szCs w:val="14"/>
-        </w:rPr>
-        <w:t>  </w:t>
-      </w:r>
-      <w:r>
-        <w:rPr>
-          <w:rFonts w:ascii="Arial" w:eastAsia="Times New Roman" w:hAnsi="Arial" w:cs="Arial"/>
-          <w:b/>
-          <w:bCs/>
-          <w:color w:val="222222"/>
-          <w:sz w:val="20"/>
-          <w:szCs w:val="20"/>
-        </w:rPr>
-        <w:t>My</w:t>
-      </w:r>
-      <w:proofErr w:type="gramEnd"/>
-      <w:r>
-        <w:rPr>
-          <w:rFonts w:ascii="Arial" w:eastAsia="Times New Roman" w:hAnsi="Arial" w:cs="Arial"/>
-          <w:b/>
-          <w:bCs/>
-          <w:color w:val="222222"/>
-          <w:sz w:val="20"/>
-          <w:szCs w:val="20"/>
-        </w:rPr>
-        <w:t xml:space="preserve"> Profile Section</w:t>
-      </w:r>
-    </w:p>
-    <w:p>
-      <w:pPr>
-        <w:shd w:val="clear" w:color="auto" w:fill="FFFFFF"/>
-        <w:spacing w:before="100" w:beforeAutospacing="1" w:after="100" w:afterAutospacing="1" w:line="240" w:lineRule="auto"/>
-        <w:ind w:left="1080"/>
-        <w:rPr>
-          <w:rFonts w:ascii="Arial" w:eastAsia="Times New Roman" w:hAnsi="Arial" w:cs="Arial"/>
-          <w:color w:val="222222"/>
-          <w:sz w:val="20"/>
-          <w:szCs w:val="20"/>
-        </w:rPr>
-      </w:pPr>
-      <w:r>
-        <w:rPr>
-          <w:rFonts w:ascii="Wingdings 3" w:eastAsia="Times New Roman" w:hAnsi="Wingdings 3" w:cs="Arial"/>
-          <w:color w:val="548DD4"/>
-          <w:sz w:val="20"/>
-          <w:szCs w:val="20"/>
-        </w:rPr>
-        <w:t></w:t>
-      </w:r>
-      <w:r>
-        <w:rPr>
-          <w:rFonts w:ascii="Times New Roman" w:eastAsia="Times New Roman" w:hAnsi="Times New Roman" w:cs="Times New Roman"/>
-          <w:color w:val="548DD4"/>
-          <w:sz w:val="14"/>
-          <w:szCs w:val="14"/>
-        </w:rPr>
-        <w:t>   </w:t>
-      </w:r>
-      <w:r>
-        <w:rPr>
-          <w:rFonts w:ascii="Arial" w:eastAsia="Times New Roman" w:hAnsi="Arial" w:cs="Arial"/>
-          <w:color w:val="222222"/>
-          <w:sz w:val="20"/>
-          <w:szCs w:val="20"/>
-        </w:rPr>
-        <w:t>Additional field added “Nominated Contact”</w:t>
-      </w:r>
-    </w:p>
-    <w:p>
-      <w:pPr>
-        <w:shd w:val="clear" w:color="auto" w:fill="FFFFFF"/>
-        <w:spacing w:before="100" w:beforeAutospacing="1" w:after="100" w:afterAutospacing="1" w:line="240" w:lineRule="auto"/>
-        <w:ind w:left="1080"/>
-        <w:rPr>
-          <w:rFonts w:ascii="Arial" w:eastAsia="Times New Roman" w:hAnsi="Arial" w:cs="Arial"/>
-          <w:color w:val="222222"/>
-          <w:sz w:val="20"/>
-          <w:szCs w:val="20"/>
-        </w:rPr>
-      </w:pPr>
-      <w:r>
-        <w:rPr>
-          <w:rFonts w:ascii="Wingdings 3" w:eastAsia="Times New Roman" w:hAnsi="Wingdings 3" w:cs="Arial"/>
-          <w:color w:val="548DD4"/>
-          <w:sz w:val="20"/>
-          <w:szCs w:val="20"/>
-        </w:rPr>
-        <w:t></w:t>
-      </w:r>
-      <w:r>
-        <w:rPr>
-          <w:rFonts w:ascii="Times New Roman" w:eastAsia="Times New Roman" w:hAnsi="Times New Roman" w:cs="Times New Roman"/>
-          <w:color w:val="548DD4"/>
-          <w:sz w:val="14"/>
-          <w:szCs w:val="14"/>
-        </w:rPr>
-        <w:t>   </w:t>
-      </w:r>
-      <w:r>
-        <w:rPr>
-          <w:rFonts w:ascii="Arial" w:eastAsia="Times New Roman" w:hAnsi="Arial" w:cs="Arial"/>
-          <w:color w:val="222222"/>
-          <w:sz w:val="20"/>
-          <w:szCs w:val="20"/>
-        </w:rPr>
-        <w:t>Ability to edit fields</w:t>
-      </w:r>
-    </w:p>
-    <w:p>
-      <w:pPr>
-        <w:shd w:val="clear" w:color="auto" w:fill="FFFFFF"/>
-        <w:spacing w:before="100" w:beforeAutospacing="1" w:after="100" w:afterAutospacing="1" w:line="240" w:lineRule="auto"/>
-        <w:ind w:left="1080"/>
-        <w:rPr>
-          <w:rFonts w:ascii="Arial" w:eastAsia="Times New Roman" w:hAnsi="Arial" w:cs="Arial"/>
-          <w:color w:val="222222"/>
-          <w:sz w:val="20"/>
-          <w:szCs w:val="20"/>
-        </w:rPr>
-      </w:pPr>
-      <w:r>
-        <w:rPr>
-          <w:rFonts w:ascii="Wingdings 3" w:eastAsia="Times New Roman" w:hAnsi="Wingdings 3" w:cs="Arial"/>
-          <w:color w:val="548DD4"/>
-          <w:sz w:val="20"/>
-          <w:szCs w:val="20"/>
-        </w:rPr>
-        <w:t></w:t>
-      </w:r>
-      <w:r>
-        <w:rPr>
-          <w:rFonts w:ascii="Times New Roman" w:eastAsia="Times New Roman" w:hAnsi="Times New Roman" w:cs="Times New Roman"/>
-          <w:color w:val="548DD4"/>
-          <w:sz w:val="14"/>
-          <w:szCs w:val="14"/>
-        </w:rPr>
-        <w:t>   </w:t>
-      </w:r>
-      <w:r>
-        <w:rPr>
-          <w:rFonts w:ascii="Arial" w:eastAsia="Times New Roman" w:hAnsi="Arial" w:cs="Arial"/>
-          <w:color w:val="222222"/>
-          <w:sz w:val="20"/>
-          <w:szCs w:val="20"/>
-        </w:rPr>
-        <w:t>Information from the Nominated Contact form to populate</w:t>
-      </w:r>
-    </w:p>
-    <w:p>
-      <w:pPr>
-        <w:shd w:val="clear" w:color="auto" w:fill="FFFFFF"/>
-        <w:spacing w:before="100" w:beforeAutospacing="1" w:after="100" w:afterAutospacing="1" w:line="240" w:lineRule="auto"/>
-        <w:ind w:left="1800"/>
-        <w:rPr>
-          <w:rFonts w:ascii="Arial" w:eastAsia="Times New Roman" w:hAnsi="Arial" w:cs="Arial"/>
-          <w:color w:val="222222"/>
-          <w:sz w:val="20"/>
-          <w:szCs w:val="20"/>
-        </w:rPr>
-      </w:pPr>
-      <w:r>
-        <w:rPr>
-          <w:rFonts w:ascii="Wingdings 3" w:eastAsia="Times New Roman" w:hAnsi="Wingdings 3" w:cs="Arial"/>
-          <w:color w:val="548DD4"/>
-          <w:sz w:val="20"/>
-          <w:szCs w:val="20"/>
-        </w:rPr>
-        <w:t></w:t>
-      </w:r>
-      <w:r>
-        <w:rPr>
-          <w:rFonts w:ascii="Times New Roman" w:eastAsia="Times New Roman" w:hAnsi="Times New Roman" w:cs="Times New Roman"/>
-          <w:color w:val="548DD4"/>
-          <w:sz w:val="14"/>
-          <w:szCs w:val="14"/>
-        </w:rPr>
-        <w:t>   </w:t>
-      </w:r>
-      <w:r>
-        <w:rPr>
-          <w:rFonts w:ascii="Arial" w:eastAsia="Times New Roman" w:hAnsi="Arial" w:cs="Arial"/>
-          <w:color w:val="222222"/>
-          <w:sz w:val="20"/>
-          <w:szCs w:val="20"/>
-        </w:rPr>
-        <w:t>Country</w:t>
-      </w:r>
-    </w:p>
-    <w:p>
-      <w:pPr>
-        <w:shd w:val="clear" w:color="auto" w:fill="FFFFFF"/>
-        <w:spacing w:before="100" w:beforeAutospacing="1" w:after="100" w:afterAutospacing="1" w:line="240" w:lineRule="auto"/>
-        <w:ind w:left="1800"/>
-        <w:rPr>
-          <w:rFonts w:ascii="Arial" w:eastAsia="Times New Roman" w:hAnsi="Arial" w:cs="Arial"/>
-          <w:color w:val="222222"/>
-          <w:sz w:val="20"/>
-          <w:szCs w:val="20"/>
-        </w:rPr>
-      </w:pPr>
-      <w:r>
-        <w:rPr>
-          <w:rFonts w:ascii="Wingdings 3" w:eastAsia="Times New Roman" w:hAnsi="Wingdings 3" w:cs="Arial"/>
-          <w:color w:val="548DD4"/>
-          <w:sz w:val="20"/>
-          <w:szCs w:val="20"/>
-        </w:rPr>
-        <w:t></w:t>
-      </w:r>
-      <w:r>
-        <w:rPr>
-          <w:rFonts w:ascii="Times New Roman" w:eastAsia="Times New Roman" w:hAnsi="Times New Roman" w:cs="Times New Roman"/>
-          <w:color w:val="548DD4"/>
-          <w:sz w:val="14"/>
-          <w:szCs w:val="14"/>
-        </w:rPr>
-        <w:t>   </w:t>
-      </w:r>
-      <w:r>
-        <w:rPr>
-          <w:rFonts w:ascii="Arial" w:eastAsia="Times New Roman" w:hAnsi="Arial" w:cs="Arial"/>
-          <w:color w:val="222222"/>
-          <w:sz w:val="20"/>
-          <w:szCs w:val="20"/>
-        </w:rPr>
-        <w:t>State</w:t>
-      </w:r>
-    </w:p>
-    <w:p>
-      <w:pPr>
-        <w:shd w:val="clear" w:color="auto" w:fill="FFFFFF"/>
-        <w:spacing w:before="100" w:beforeAutospacing="1" w:after="100" w:afterAutospacing="1" w:line="240" w:lineRule="auto"/>
-        <w:ind w:left="1800"/>
-        <w:rPr>
-          <w:rFonts w:ascii="Arial" w:eastAsia="Times New Roman" w:hAnsi="Arial" w:cs="Arial"/>
-          <w:color w:val="222222"/>
-          <w:sz w:val="20"/>
-          <w:szCs w:val="20"/>
-        </w:rPr>
-      </w:pPr>
-      <w:r>
-        <w:rPr>
-          <w:rFonts w:ascii="Wingdings 3" w:eastAsia="Times New Roman" w:hAnsi="Wingdings 3" w:cs="Arial"/>
-          <w:color w:val="548DD4"/>
-          <w:sz w:val="20"/>
-          <w:szCs w:val="20"/>
-        </w:rPr>
-        <w:t></w:t>
-      </w:r>
-      <w:r>
-        <w:rPr>
-          <w:rFonts w:ascii="Times New Roman" w:eastAsia="Times New Roman" w:hAnsi="Times New Roman" w:cs="Times New Roman"/>
-          <w:color w:val="548DD4"/>
-          <w:sz w:val="14"/>
-          <w:szCs w:val="14"/>
-        </w:rPr>
-        <w:t>   </w:t>
-      </w:r>
-      <w:r>
-        <w:rPr>
-          <w:rFonts w:ascii="Arial" w:eastAsia="Times New Roman" w:hAnsi="Arial" w:cs="Arial"/>
-          <w:color w:val="222222"/>
-          <w:sz w:val="20"/>
-          <w:szCs w:val="20"/>
-        </w:rPr>
-        <w:t>Contact type</w:t>
-      </w:r>
-    </w:p>
-    <w:p>
-      <w:pPr>
-        <w:shd w:val="clear" w:color="auto" w:fill="FFFFFF"/>
-        <w:spacing w:before="100" w:beforeAutospacing="1" w:after="100" w:afterAutospacing="1" w:line="240" w:lineRule="auto"/>
-        <w:ind w:left="1800"/>
-        <w:rPr>
-          <w:rFonts w:ascii="Arial" w:eastAsia="Times New Roman" w:hAnsi="Arial" w:cs="Arial"/>
-          <w:color w:val="222222"/>
-          <w:sz w:val="20"/>
-          <w:szCs w:val="20"/>
-        </w:rPr>
-      </w:pPr>
-      <w:r>
-        <w:rPr>
-          <w:rFonts w:ascii="Wingdings 3" w:eastAsia="Times New Roman" w:hAnsi="Wingdings 3" w:cs="Arial"/>
-          <w:color w:val="548DD4"/>
-          <w:sz w:val="20"/>
-          <w:szCs w:val="20"/>
-        </w:rPr>
-        <w:t></w:t>
-      </w:r>
-      <w:r>
-        <w:rPr>
-          <w:rFonts w:ascii="Times New Roman" w:eastAsia="Times New Roman" w:hAnsi="Times New Roman" w:cs="Times New Roman"/>
-          <w:color w:val="548DD4"/>
-          <w:sz w:val="14"/>
-          <w:szCs w:val="14"/>
-        </w:rPr>
-        <w:t>   </w:t>
-      </w:r>
-      <w:r>
-        <w:rPr>
-          <w:rFonts w:ascii="Arial" w:eastAsia="Times New Roman" w:hAnsi="Arial" w:cs="Arial"/>
-          <w:color w:val="222222"/>
-          <w:sz w:val="20"/>
-          <w:szCs w:val="20"/>
-        </w:rPr>
-        <w:t>Name</w:t>
-      </w:r>
-    </w:p>
-    <w:p>
-      <w:pPr>
-        <w:shd w:val="clear" w:color="auto" w:fill="FFFFFF"/>
-        <w:spacing w:before="100" w:beforeAutospacing="1" w:after="100" w:afterAutospacing="1" w:line="240" w:lineRule="auto"/>
-        <w:ind w:left="1800"/>
-        <w:rPr>
-          <w:rFonts w:ascii="Arial" w:eastAsia="Times New Roman" w:hAnsi="Arial" w:cs="Arial"/>
-          <w:color w:val="222222"/>
-          <w:sz w:val="20"/>
-          <w:szCs w:val="20"/>
-        </w:rPr>
-      </w:pPr>
-      <w:r>
-        <w:rPr>
-          <w:rFonts w:ascii="Wingdings 3" w:eastAsia="Times New Roman" w:hAnsi="Wingdings 3" w:cs="Arial"/>
-          <w:color w:val="548DD4"/>
-          <w:sz w:val="20"/>
-          <w:szCs w:val="20"/>
-        </w:rPr>
-        <w:t></w:t>
-      </w:r>
-      <w:r>
-        <w:rPr>
-          <w:rFonts w:ascii="Times New Roman" w:eastAsia="Times New Roman" w:hAnsi="Times New Roman" w:cs="Times New Roman"/>
-          <w:color w:val="548DD4"/>
-          <w:sz w:val="14"/>
-          <w:szCs w:val="14"/>
-        </w:rPr>
-        <w:t>   </w:t>
-      </w:r>
-      <w:r>
-        <w:rPr>
-          <w:rFonts w:ascii="Arial" w:eastAsia="Times New Roman" w:hAnsi="Arial" w:cs="Arial"/>
-          <w:color w:val="222222"/>
-          <w:sz w:val="20"/>
-          <w:szCs w:val="20"/>
-        </w:rPr>
-        <w:t>Business name (If Applicable)</w:t>
-      </w:r>
-    </w:p>
-    <w:p>
-      <w:pPr>
-        <w:shd w:val="clear" w:color="auto" w:fill="FFFFFF"/>
-        <w:spacing w:before="100" w:beforeAutospacing="1" w:after="100" w:afterAutospacing="1" w:line="240" w:lineRule="auto"/>
-        <w:ind w:left="1800"/>
-        <w:rPr>
-          <w:rFonts w:ascii="Arial" w:eastAsia="Times New Roman" w:hAnsi="Arial" w:cs="Arial"/>
-          <w:color w:val="222222"/>
-          <w:sz w:val="20"/>
-          <w:szCs w:val="20"/>
-        </w:rPr>
-      </w:pPr>
-      <w:r>
-        <w:rPr>
-          <w:rFonts w:ascii="Wingdings 3" w:eastAsia="Times New Roman" w:hAnsi="Wingdings 3" w:cs="Arial"/>
-          <w:color w:val="548DD4"/>
-          <w:sz w:val="20"/>
-          <w:szCs w:val="20"/>
-        </w:rPr>
-        <w:t></w:t>
-      </w:r>
-      <w:r>
-        <w:rPr>
-          <w:rFonts w:ascii="Times New Roman" w:eastAsia="Times New Roman" w:hAnsi="Times New Roman" w:cs="Times New Roman"/>
-          <w:color w:val="548DD4"/>
-          <w:sz w:val="14"/>
-          <w:szCs w:val="14"/>
-        </w:rPr>
-        <w:t>   </w:t>
-      </w:r>
-      <w:r>
-        <w:rPr>
-          <w:rFonts w:ascii="Arial" w:eastAsia="Times New Roman" w:hAnsi="Arial" w:cs="Arial"/>
-          <w:color w:val="222222"/>
-          <w:sz w:val="20"/>
-          <w:szCs w:val="20"/>
-        </w:rPr>
-        <w:t>Phone number</w:t>
-      </w:r>
-    </w:p>
-    <w:p>
-      <w:pPr>
-        <w:shd w:val="clear" w:color="auto" w:fill="FFFFFF"/>
-        <w:spacing w:after="0" w:line="240" w:lineRule="auto"/>
-        <w:rPr>
-          <w:rFonts w:ascii="Arial" w:eastAsia="Times New Roman" w:hAnsi="Arial" w:cs="Arial"/>
-          <w:color w:val="222222"/>
-          <w:sz w:val="20"/>
-          <w:szCs w:val="20"/>
-        </w:rPr>
-      </w:pPr>
-      <w:r>
-        <w:rPr>
-          <w:rFonts w:ascii="Arial" w:eastAsia="Times New Roman" w:hAnsi="Arial" w:cs="Arial"/>
-          <w:color w:val="222222"/>
-          <w:sz w:val="20"/>
-          <w:szCs w:val="20"/>
-        </w:rPr>
-        <w:t> </w:t>
-      </w:r>
-    </w:p>
-    <w:p>
-      <w:pPr>
-        <w:shd w:val="clear" w:color="auto" w:fill="FFFFFF"/>
-        <w:spacing w:before="100" w:beforeAutospacing="1" w:after="100" w:afterAutospacing="1" w:line="240" w:lineRule="auto"/>
-        <w:ind w:left="360"/>
-        <w:rPr>
-          <w:rFonts w:ascii="Arial" w:eastAsia="Times New Roman" w:hAnsi="Arial" w:cs="Arial"/>
-          <w:color w:val="222222"/>
-          <w:sz w:val="20"/>
-          <w:szCs w:val="20"/>
-        </w:rPr>
-      </w:pPr>
-      <w:r>
-        <w:rPr>
-          <w:rFonts w:ascii="Wingdings 3" w:eastAsia="Times New Roman" w:hAnsi="Wingdings 3" w:cs="Arial"/>
-          <w:color w:val="548DD4"/>
-          <w:sz w:val="20"/>
-          <w:szCs w:val="20"/>
-        </w:rPr>
-        <w:t></w:t>
-      </w:r>
-      <w:proofErr w:type="gramStart"/>
-      <w:r>
-        <w:rPr>
-          <w:rFonts w:ascii="Times New Roman" w:eastAsia="Times New Roman" w:hAnsi="Times New Roman" w:cs="Times New Roman"/>
-          <w:color w:val="548DD4"/>
-          <w:sz w:val="14"/>
-          <w:szCs w:val="14"/>
-        </w:rPr>
-        <w:t>  </w:t>
-      </w:r>
-      <w:r>
-        <w:rPr>
-          <w:rFonts w:ascii="Arial" w:eastAsia="Times New Roman" w:hAnsi="Arial" w:cs="Arial"/>
-          <w:b/>
-          <w:bCs/>
-          <w:color w:val="222222"/>
-          <w:sz w:val="20"/>
-          <w:szCs w:val="20"/>
-        </w:rPr>
-        <w:t>“</w:t>
-      </w:r>
-      <w:proofErr w:type="gramEnd"/>
-      <w:r>
-        <w:rPr>
-          <w:rFonts w:ascii="Arial" w:eastAsia="Times New Roman" w:hAnsi="Arial" w:cs="Arial"/>
-          <w:b/>
-          <w:bCs/>
-          <w:color w:val="222222"/>
-          <w:sz w:val="20"/>
-          <w:szCs w:val="20"/>
-        </w:rPr>
-        <w:t>Always on” feature</w:t>
-      </w:r>
-    </w:p>
-    <w:p>
-      <w:pPr>
-        <w:shd w:val="clear" w:color="auto" w:fill="FFFFFF"/>
-        <w:spacing w:before="100" w:beforeAutospacing="1" w:after="100" w:afterAutospacing="1" w:line="240" w:lineRule="auto"/>
-        <w:ind w:left="1080"/>
-        <w:rPr>
-          <w:rFonts w:ascii="Arial" w:eastAsia="Times New Roman" w:hAnsi="Arial" w:cs="Arial"/>
-          <w:color w:val="222222"/>
-          <w:sz w:val="20"/>
-          <w:szCs w:val="20"/>
-        </w:rPr>
-      </w:pPr>
-      <w:r>
-        <w:rPr>
-          <w:rFonts w:ascii="Wingdings 3" w:eastAsia="Times New Roman" w:hAnsi="Wingdings 3" w:cs="Arial"/>
-          <w:color w:val="548DD4"/>
-          <w:sz w:val="20"/>
-          <w:szCs w:val="20"/>
-        </w:rPr>
-        <w:t></w:t>
-      </w:r>
-      <w:r>
-        <w:rPr>
-          <w:rFonts w:ascii="Times New Roman" w:eastAsia="Times New Roman" w:hAnsi="Times New Roman" w:cs="Times New Roman"/>
-          <w:color w:val="548DD4"/>
-          <w:sz w:val="14"/>
-          <w:szCs w:val="14"/>
-        </w:rPr>
-        <w:t>   </w:t>
-      </w:r>
-      <w:r>
-        <w:rPr>
-          <w:rFonts w:ascii="Arial" w:eastAsia="Times New Roman" w:hAnsi="Arial" w:cs="Arial"/>
-          <w:color w:val="222222"/>
-          <w:sz w:val="20"/>
-          <w:szCs w:val="20"/>
-        </w:rPr>
-        <w:t>Development and testing of feature to ensure the app is always active in the background.</w:t>
-      </w:r>
-    </w:p>
-    <w:p>
-      <w:pPr>
-        <w:shd w:val="clear" w:color="auto" w:fill="FFFFFF"/>
-        <w:spacing w:after="0" w:line="240" w:lineRule="auto"/>
-        <w:rPr>
-          <w:rFonts w:ascii="Arial" w:eastAsia="Times New Roman" w:hAnsi="Arial" w:cs="Arial"/>
-          <w:color w:val="222222"/>
-          <w:sz w:val="20"/>
-          <w:szCs w:val="20"/>
-        </w:rPr>
-      </w:pPr>
-      <w:r>
-        <w:rPr>
-          <w:rFonts w:ascii="Arial" w:eastAsia="Times New Roman" w:hAnsi="Arial" w:cs="Arial"/>
-          <w:color w:val="1F497D"/>
-          <w:sz w:val="20"/>
-          <w:szCs w:val="20"/>
-        </w:rPr>
-        <w:t> </w:t>
-      </w:r>
-    </w:p>
-    <w:p>
-      <w:pPr>
-        <w:shd w:val="clear" w:color="auto" w:fill="FFFFFF"/>
-        <w:spacing w:after="0" w:line="240" w:lineRule="auto"/>
-        <w:rPr>
-          <w:rFonts w:ascii="Arial" w:eastAsia="Times New Roman" w:hAnsi="Arial" w:cs="Arial"/>
-          <w:color w:val="222222"/>
-          <w:sz w:val="20"/>
-          <w:szCs w:val="20"/>
-        </w:rPr>
-      </w:pPr>
-      <w:r>
-        <w:rPr>
-          <w:rFonts w:ascii="Arial" w:eastAsia="Times New Roman" w:hAnsi="Arial" w:cs="Arial"/>
-          <w:color w:val="1F497D"/>
-          <w:sz w:val="20"/>
-          <w:szCs w:val="20"/>
-        </w:rPr>
-        <w:t> </w:t>
-      </w:r>
-    </w:p>
-    <w:p>
-      <w:pPr>
-        <w:shd w:val="clear" w:color="auto" w:fill="FFFFFF"/>
-        <w:spacing w:after="0" w:line="240" w:lineRule="auto"/>
-        <w:rPr>
-          <w:rFonts w:ascii="Arial" w:eastAsia="Times New Roman" w:hAnsi="Arial" w:cs="Arial"/>
-          <w:color w:val="222222"/>
-          <w:sz w:val="20"/>
-          <w:szCs w:val="20"/>
-        </w:rPr>
-      </w:pPr>
-      <w:r>
-        <w:rPr>
-          <w:rFonts w:ascii="Arial" w:eastAsia="Times New Roman" w:hAnsi="Arial" w:cs="Arial"/>
-          <w:color w:val="1F497D"/>
-          <w:sz w:val="20"/>
-          <w:szCs w:val="20"/>
-        </w:rPr>
-        <w:t> </w:t>
-      </w:r>
-    </w:p>
-    <w:p>
-      <w:pPr>
-        <w:shd w:val="clear" w:color="auto" w:fill="FFFFFF"/>
-        <w:spacing w:after="0" w:line="240" w:lineRule="auto"/>
-        <w:rPr>
-          <w:rFonts w:ascii="Arial" w:eastAsia="Times New Roman" w:hAnsi="Arial" w:cs="Arial"/>
-          <w:color w:val="222222"/>
-          <w:sz w:val="20"/>
-          <w:szCs w:val="20"/>
-        </w:rPr>
-      </w:pPr>
-      <w:r>
-        <w:rPr>
-          <w:rFonts w:ascii="Arial" w:eastAsia="Times New Roman" w:hAnsi="Arial" w:cs="Arial"/>
-          <w:color w:val="1F497D"/>
-          <w:sz w:val="20"/>
-          <w:szCs w:val="20"/>
-        </w:rPr>
-        <w:t xml:space="preserve">This is a rough outline of what needs to be </w:t>
-      </w:r>
-      <w:proofErr w:type="gramStart"/>
-      <w:r>
-        <w:rPr>
-          <w:rFonts w:ascii="Arial" w:eastAsia="Times New Roman" w:hAnsi="Arial" w:cs="Arial"/>
-          <w:color w:val="1F497D"/>
-          <w:sz w:val="20"/>
-          <w:szCs w:val="20"/>
-        </w:rPr>
-        <w:t>done,</w:t>
-      </w:r>
-      <w:proofErr w:type="gramEnd"/>
-      <w:r>
-        <w:rPr>
-          <w:rFonts w:ascii="Arial" w:eastAsia="Times New Roman" w:hAnsi="Arial" w:cs="Arial"/>
-          <w:color w:val="1F497D"/>
-          <w:sz w:val="20"/>
-          <w:szCs w:val="20"/>
-        </w:rPr>
-        <w:t xml:space="preserve"> things can be discussed in more detail tonight or on the phone.</w:t>
-      </w:r>
-    </w:p>
-    <w:p>
-      <w:pPr>
-        <w:shd w:val="clear" w:color="auto" w:fill="FFFFFF"/>
-        <w:spacing w:after="0" w:line="240" w:lineRule="auto"/>
-        <w:rPr>
-          <w:rFonts w:ascii="Arial" w:eastAsia="Times New Roman" w:hAnsi="Arial" w:cs="Arial"/>
-          <w:color w:val="222222"/>
-          <w:sz w:val="20"/>
-          <w:szCs w:val="20"/>
-        </w:rPr>
-      </w:pPr>
-      <w:r>
-        <w:rPr>
-          <w:rFonts w:ascii="Arial" w:eastAsia="Times New Roman" w:hAnsi="Arial" w:cs="Arial"/>
-          <w:color w:val="222222"/>
-          <w:sz w:val="20"/>
-          <w:szCs w:val="20"/>
-        </w:rPr>
-        <w:t> </w:t>
-      </w:r>
-    </w:p>
+    <w:p/>
     <w:p/>
     <w:sectPr>
       <w:pgSz w:w="12240" w:h="15840"/>
@@ -2809,6 +2542,126 @@
     </w:sectPr>
   </w:body>
 </w:document>
+</file>
+
+<file path=word/numbering.xml><?xml version="1.0" encoding="utf-8"?>
+<w:numbering xmlns:wpc="http://schemas.microsoft.com/office/word/2010/wordprocessingCanvas" xmlns:mc="http://schemas.openxmlformats.org/markup-compatibility/2006" xmlns:o="urn:schemas-microsoft-com:office:office" xmlns:r="http://schemas.openxmlformats.org/officeDocument/2006/relationships" xmlns:m="http://schemas.openxmlformats.org/officeDocument/2006/math" xmlns:v="urn:schemas-microsoft-com:vml" xmlns:wp14="http://schemas.microsoft.com/office/word/2010/wordprocessingDrawing" xmlns:wp="http://schemas.openxmlformats.org/drawingml/2006/wordprocessingDrawing" xmlns:w10="urn:schemas-microsoft-com:office:word" xmlns:w="http://schemas.openxmlformats.org/wordprocessingml/2006/main" xmlns:w14="http://schemas.microsoft.com/office/word/2010/wordml" xmlns:wpg="http://schemas.microsoft.com/office/word/2010/wordprocessingGroup" xmlns:wpi="http://schemas.microsoft.com/office/word/2010/wordprocessingInk" xmlns:wne="http://schemas.microsoft.com/office/word/2006/wordml" xmlns:wps="http://schemas.microsoft.com/office/word/2010/wordprocessingShape" mc:Ignorable="w14 wp14">
+  <w:abstractNum w:abstractNumId="0">
+    <w:nsid w:val="37C377DB"/>
+    <w:multiLevelType w:val="hybridMultilevel"/>
+    <w:tmpl w:val="ECAC4896"/>
+    <w:lvl w:ilvl="0" w:tplc="0C8A63BE">
+      <w:numFmt w:val="bullet"/>
+      <w:lvlText w:val=""/>
+      <w:lvlJc w:val="left"/>
+      <w:pPr>
+        <w:ind w:left="720" w:hanging="360"/>
+      </w:pPr>
+      <w:rPr>
+        <w:rFonts w:ascii="Symbol" w:eastAsiaTheme="minorHAnsi" w:hAnsi="Symbol" w:cstheme="minorBidi" w:hint="default"/>
+      </w:rPr>
+    </w:lvl>
+    <w:lvl w:ilvl="1" w:tplc="04090003" w:tentative="1">
+      <w:start w:val="1"/>
+      <w:numFmt w:val="bullet"/>
+      <w:lvlText w:val="o"/>
+      <w:lvlJc w:val="left"/>
+      <w:pPr>
+        <w:ind w:left="1440" w:hanging="360"/>
+      </w:pPr>
+      <w:rPr>
+        <w:rFonts w:ascii="Courier New" w:hAnsi="Courier New" w:cs="Courier New" w:hint="default"/>
+      </w:rPr>
+    </w:lvl>
+    <w:lvl w:ilvl="2" w:tplc="04090005" w:tentative="1">
+      <w:start w:val="1"/>
+      <w:numFmt w:val="bullet"/>
+      <w:lvlText w:val=""/>
+      <w:lvlJc w:val="left"/>
+      <w:pPr>
+        <w:ind w:left="2160" w:hanging="360"/>
+      </w:pPr>
+      <w:rPr>
+        <w:rFonts w:ascii="Wingdings" w:hAnsi="Wingdings" w:hint="default"/>
+      </w:rPr>
+    </w:lvl>
+    <w:lvl w:ilvl="3" w:tplc="04090001" w:tentative="1">
+      <w:start w:val="1"/>
+      <w:numFmt w:val="bullet"/>
+      <w:lvlText w:val=""/>
+      <w:lvlJc w:val="left"/>
+      <w:pPr>
+        <w:ind w:left="2880" w:hanging="360"/>
+      </w:pPr>
+      <w:rPr>
+        <w:rFonts w:ascii="Symbol" w:hAnsi="Symbol" w:hint="default"/>
+      </w:rPr>
+    </w:lvl>
+    <w:lvl w:ilvl="4" w:tplc="04090003" w:tentative="1">
+      <w:start w:val="1"/>
+      <w:numFmt w:val="bullet"/>
+      <w:lvlText w:val="o"/>
+      <w:lvlJc w:val="left"/>
+      <w:pPr>
+        <w:ind w:left="3600" w:hanging="360"/>
+      </w:pPr>
+      <w:rPr>
+        <w:rFonts w:ascii="Courier New" w:hAnsi="Courier New" w:cs="Courier New" w:hint="default"/>
+      </w:rPr>
+    </w:lvl>
+    <w:lvl w:ilvl="5" w:tplc="04090005" w:tentative="1">
+      <w:start w:val="1"/>
+      <w:numFmt w:val="bullet"/>
+      <w:lvlText w:val=""/>
+      <w:lvlJc w:val="left"/>
+      <w:pPr>
+        <w:ind w:left="4320" w:hanging="360"/>
+      </w:pPr>
+      <w:rPr>
+        <w:rFonts w:ascii="Wingdings" w:hAnsi="Wingdings" w:hint="default"/>
+      </w:rPr>
+    </w:lvl>
+    <w:lvl w:ilvl="6" w:tplc="04090001" w:tentative="1">
+      <w:start w:val="1"/>
+      <w:numFmt w:val="bullet"/>
+      <w:lvlText w:val=""/>
+      <w:lvlJc w:val="left"/>
+      <w:pPr>
+        <w:ind w:left="5040" w:hanging="360"/>
+      </w:pPr>
+      <w:rPr>
+        <w:rFonts w:ascii="Symbol" w:hAnsi="Symbol" w:hint="default"/>
+      </w:rPr>
+    </w:lvl>
+    <w:lvl w:ilvl="7" w:tplc="04090003" w:tentative="1">
+      <w:start w:val="1"/>
+      <w:numFmt w:val="bullet"/>
+      <w:lvlText w:val="o"/>
+      <w:lvlJc w:val="left"/>
+      <w:pPr>
+        <w:ind w:left="5760" w:hanging="360"/>
+      </w:pPr>
+      <w:rPr>
+        <w:rFonts w:ascii="Courier New" w:hAnsi="Courier New" w:cs="Courier New" w:hint="default"/>
+      </w:rPr>
+    </w:lvl>
+    <w:lvl w:ilvl="8" w:tplc="04090005" w:tentative="1">
+      <w:start w:val="1"/>
+      <w:numFmt w:val="bullet"/>
+      <w:lvlText w:val=""/>
+      <w:lvlJc w:val="left"/>
+      <w:pPr>
+        <w:ind w:left="6480" w:hanging="360"/>
+      </w:pPr>
+      <w:rPr>
+        <w:rFonts w:ascii="Wingdings" w:hAnsi="Wingdings" w:hint="default"/>
+      </w:rPr>
+    </w:lvl>
+  </w:abstractNum>
+  <w:num w:numId="1">
+    <w:abstractNumId w:val="0"/>
+  </w:num>
+</w:numbering>
 </file>
 
 <file path=word/styles.xml><?xml version="1.0" encoding="utf-8"?>
@@ -3049,6 +2902,17 @@
       <w:szCs w:val="16"/>
     </w:rPr>
   </w:style>
+  <w:style w:type="paragraph" w:styleId="ListParagraph">
+    <w:name w:val="List Paragraph"/>
+    <w:basedOn w:val="Normal"/>
+    <w:uiPriority w:val="34"/>
+    <w:qFormat/>
+    <w:rsid w:val="00843288"/>
+    <w:pPr>
+      <w:ind w:left="720"/>
+      <w:contextualSpacing/>
+    </w:pPr>
+  </w:style>
 </w:styles>
 </file>
 
@@ -3289,6 +3153,17 @@
       <w:sz w:val="16"/>
       <w:szCs w:val="16"/>
     </w:rPr>
+  </w:style>
+  <w:style w:type="paragraph" w:styleId="ListParagraph">
+    <w:name w:val="List Paragraph"/>
+    <w:basedOn w:val="Normal"/>
+    <w:uiPriority w:val="34"/>
+    <w:qFormat/>
+    <w:rsid w:val="00843288"/>
+    <w:pPr>
+      <w:ind w:left="720"/>
+      <w:contextualSpacing/>
+    </w:pPr>
   </w:style>
 </w:styles>
 </file>

</xml_diff>

<commit_message>
Condtional nomionate contact prompt
</commit_message>
<xml_diff>
--- a/smart-claim-latest-sources/requirements/Updates.docx
+++ b/smart-claim-latest-sources/requirements/Updates.docx
@@ -23,6 +23,7 @@
         </w:rPr>
         <w:t></w:t>
       </w:r>
+      <w:proofErr w:type="gramStart"/>
       <w:r>
         <w:rPr>
           <w:rFonts w:ascii="Times New Roman" w:eastAsia="Times New Roman" w:hAnsi="Times New Roman" w:cs="Times New Roman"/>
@@ -41,7 +42,19 @@
           <w:sz w:val="20"/>
           <w:szCs w:val="20"/>
         </w:rPr>
-        <w:t>Update to Information form that pops up upon first opening the app – additional fields for nominated contact</w:t>
+        <w:t>Update</w:t>
+      </w:r>
+      <w:proofErr w:type="gramEnd"/>
+      <w:r>
+        <w:rPr>
+          <w:rFonts w:ascii="Arial" w:eastAsia="Times New Roman" w:hAnsi="Arial" w:cs="Arial"/>
+          <w:b/>
+          <w:bCs/>
+          <w:color w:val="222222"/>
+          <w:sz w:val="20"/>
+          <w:szCs w:val="20"/>
+        </w:rPr>
+        <w:t xml:space="preserve"> to Information form that pops up upon first opening the app – additional fields for nominated contact</w:t>
       </w:r>
     </w:p>
     <w:p>
@@ -74,14 +87,25 @@
         </w:rPr>
         <w:t>   </w:t>
       </w:r>
-      <w:r>
-        <w:rPr>
-          <w:rFonts w:ascii="Arial" w:eastAsia="Times New Roman" w:hAnsi="Arial" w:cs="Arial"/>
-          <w:color w:val="222222"/>
-          <w:sz w:val="20"/>
-          <w:szCs w:val="20"/>
-        </w:rPr>
-        <w:t>Would you like someone to contact you if you have an accident?</w:t>
+      <w:proofErr w:type="gramStart"/>
+      <w:r>
+        <w:rPr>
+          <w:rFonts w:ascii="Arial" w:eastAsia="Times New Roman" w:hAnsi="Arial" w:cs="Arial"/>
+          <w:color w:val="222222"/>
+          <w:sz w:val="20"/>
+          <w:szCs w:val="20"/>
+        </w:rPr>
+        <w:t>Would</w:t>
+      </w:r>
+      <w:proofErr w:type="gramEnd"/>
+      <w:r>
+        <w:rPr>
+          <w:rFonts w:ascii="Arial" w:eastAsia="Times New Roman" w:hAnsi="Arial" w:cs="Arial"/>
+          <w:color w:val="222222"/>
+          <w:sz w:val="20"/>
+          <w:szCs w:val="20"/>
+        </w:rPr>
+        <w:t xml:space="preserve"> you like someone to contact you if you have an accident?</w:t>
       </w:r>
     </w:p>
     <w:p>
@@ -236,6 +260,7 @@
         </w:rPr>
         <w:t></w:t>
       </w:r>
+      <w:proofErr w:type="gramStart"/>
       <w:r>
         <w:rPr>
           <w:rFonts w:ascii="Times New Roman" w:eastAsia="Times New Roman" w:hAnsi="Times New Roman" w:cs="Times New Roman"/>
@@ -252,7 +277,17 @@
           <w:sz w:val="20"/>
           <w:szCs w:val="20"/>
         </w:rPr>
-        <w:t>Accident Repair Centre</w:t>
+        <w:t>Accident</w:t>
+      </w:r>
+      <w:proofErr w:type="gramEnd"/>
+      <w:r>
+        <w:rPr>
+          <w:rFonts w:ascii="Arial" w:eastAsia="Times New Roman" w:hAnsi="Arial" w:cs="Arial"/>
+          <w:color w:val="222222"/>
+          <w:sz w:val="20"/>
+          <w:szCs w:val="20"/>
+        </w:rPr>
+        <w:t xml:space="preserve"> Repair Centre</w:t>
       </w:r>
     </w:p>
     <w:p>
@@ -276,6 +311,7 @@
         </w:rPr>
         <w:t></w:t>
       </w:r>
+      <w:proofErr w:type="gramStart"/>
       <w:r>
         <w:rPr>
           <w:rFonts w:ascii="Times New Roman" w:eastAsia="Times New Roman" w:hAnsi="Times New Roman" w:cs="Times New Roman"/>
@@ -292,7 +328,17 @@
           <w:sz w:val="20"/>
           <w:szCs w:val="20"/>
         </w:rPr>
-        <w:t>Vehicle Fleet Manager</w:t>
+        <w:t>Vehicle</w:t>
+      </w:r>
+      <w:proofErr w:type="gramEnd"/>
+      <w:r>
+        <w:rPr>
+          <w:rFonts w:ascii="Arial" w:eastAsia="Times New Roman" w:hAnsi="Arial" w:cs="Arial"/>
+          <w:color w:val="222222"/>
+          <w:sz w:val="20"/>
+          <w:szCs w:val="20"/>
+        </w:rPr>
+        <w:t xml:space="preserve"> Fleet Manager</w:t>
       </w:r>
     </w:p>
     <w:p>
@@ -316,6 +362,7 @@
         </w:rPr>
         <w:t></w:t>
       </w:r>
+      <w:proofErr w:type="gramStart"/>
       <w:r>
         <w:rPr>
           <w:rFonts w:ascii="Times New Roman" w:eastAsia="Times New Roman" w:hAnsi="Times New Roman" w:cs="Times New Roman"/>
@@ -332,7 +379,17 @@
           <w:sz w:val="20"/>
           <w:szCs w:val="20"/>
         </w:rPr>
-        <w:t>Personal Contact (e.g. family)</w:t>
+        <w:t>Personal</w:t>
+      </w:r>
+      <w:proofErr w:type="gramEnd"/>
+      <w:r>
+        <w:rPr>
+          <w:rFonts w:ascii="Arial" w:eastAsia="Times New Roman" w:hAnsi="Arial" w:cs="Arial"/>
+          <w:color w:val="222222"/>
+          <w:sz w:val="20"/>
+          <w:szCs w:val="20"/>
+        </w:rPr>
+        <w:t xml:space="preserve"> Contact (e.g. family)</w:t>
       </w:r>
     </w:p>
     <w:p>
@@ -731,6 +788,7 @@
         </w:rPr>
         <w:t></w:t>
       </w:r>
+      <w:proofErr w:type="gramStart"/>
       <w:r>
         <w:rPr>
           <w:rFonts w:ascii="Times New Roman" w:eastAsia="Times New Roman" w:hAnsi="Times New Roman" w:cs="Times New Roman"/>
@@ -749,79 +807,9 @@
           <w:sz w:val="20"/>
           <w:szCs w:val="20"/>
         </w:rPr>
-        <w:t>Arrange Replacement Car button</w:t>
-      </w:r>
-    </w:p>
-    <w:p>
-      <w:pPr>
-        <w:shd w:val="clear" w:color="auto" w:fill="FFFFFF"/>
-        <w:spacing w:before="100" w:beforeAutospacing="1" w:after="100" w:afterAutospacing="1" w:line="240" w:lineRule="auto"/>
-        <w:ind w:left="1080"/>
-        <w:rPr>
-          <w:rFonts w:ascii="Arial" w:eastAsia="Times New Roman" w:hAnsi="Arial" w:cs="Arial"/>
-          <w:color w:val="222222"/>
-          <w:sz w:val="20"/>
-          <w:szCs w:val="20"/>
-        </w:rPr>
-      </w:pPr>
-      <w:r>
-        <w:rPr>
-          <w:rFonts w:ascii="Wingdings 3" w:eastAsia="Times New Roman" w:hAnsi="Wingdings 3" w:cs="Arial"/>
-          <w:color w:val="548DD4"/>
-          <w:sz w:val="20"/>
-          <w:szCs w:val="20"/>
-        </w:rPr>
-        <w:t></w:t>
-      </w:r>
-      <w:r>
-        <w:rPr>
-          <w:rFonts w:ascii="Times New Roman" w:eastAsia="Times New Roman" w:hAnsi="Times New Roman" w:cs="Times New Roman"/>
-          <w:color w:val="548DD4"/>
-          <w:sz w:val="14"/>
-          <w:szCs w:val="14"/>
-        </w:rPr>
-        <w:t>   </w:t>
-      </w:r>
-      <w:r>
-        <w:rPr>
-          <w:rFonts w:ascii="Arial" w:eastAsia="Times New Roman" w:hAnsi="Arial" w:cs="Arial"/>
-          <w:color w:val="222222"/>
-          <w:sz w:val="20"/>
-          <w:szCs w:val="20"/>
-        </w:rPr>
-        <w:t>Change the text in this button to “Send G.A.P. Notification”.</w:t>
-      </w:r>
-    </w:p>
-    <w:p>
-      <w:pPr>
-        <w:shd w:val="clear" w:color="auto" w:fill="FFFFFF"/>
-        <w:spacing w:before="100" w:beforeAutospacing="1" w:after="100" w:afterAutospacing="1" w:line="240" w:lineRule="auto"/>
-        <w:ind w:left="360"/>
-        <w:rPr>
-          <w:rFonts w:ascii="Arial" w:eastAsia="Times New Roman" w:hAnsi="Arial" w:cs="Arial"/>
-          <w:color w:val="222222"/>
-          <w:sz w:val="20"/>
-          <w:szCs w:val="20"/>
-        </w:rPr>
-      </w:pPr>
-      <w:r>
-        <w:rPr>
-          <w:rFonts w:ascii="Wingdings 3" w:eastAsia="Times New Roman" w:hAnsi="Wingdings 3" w:cs="Arial"/>
-          <w:color w:val="548DD4"/>
-          <w:sz w:val="20"/>
-          <w:szCs w:val="20"/>
-        </w:rPr>
-        <w:t></w:t>
-      </w:r>
-      <w:r>
-        <w:rPr>
-          <w:rFonts w:ascii="Times New Roman" w:eastAsia="Times New Roman" w:hAnsi="Times New Roman" w:cs="Times New Roman"/>
-          <w:color w:val="548DD4"/>
-          <w:sz w:val="14"/>
-          <w:szCs w:val="14"/>
-        </w:rPr>
-        <w:t>  </w:t>
-      </w:r>
+        <w:t>Arrange</w:t>
+      </w:r>
+      <w:proofErr w:type="gramEnd"/>
       <w:r>
         <w:rPr>
           <w:rFonts w:ascii="Arial" w:eastAsia="Times New Roman" w:hAnsi="Arial" w:cs="Arial"/>
@@ -831,7 +819,7 @@
           <w:sz w:val="20"/>
           <w:szCs w:val="20"/>
         </w:rPr>
-        <w:t>“ACCIDENT REPLACEMENT VEHICLES” text underneath “CMT” text</w:t>
+        <w:t xml:space="preserve"> Replacement Car button</w:t>
       </w:r>
     </w:p>
     <w:p>
@@ -871,6 +859,101 @@
           <w:sz w:val="20"/>
           <w:szCs w:val="20"/>
         </w:rPr>
+        <w:t>Change the text in this button to “Send G.A.P. Notification”.</w:t>
+      </w:r>
+    </w:p>
+    <w:p>
+      <w:pPr>
+        <w:shd w:val="clear" w:color="auto" w:fill="FFFFFF"/>
+        <w:spacing w:before="100" w:beforeAutospacing="1" w:after="100" w:afterAutospacing="1" w:line="240" w:lineRule="auto"/>
+        <w:ind w:left="360"/>
+        <w:rPr>
+          <w:rFonts w:ascii="Arial" w:eastAsia="Times New Roman" w:hAnsi="Arial" w:cs="Arial"/>
+          <w:color w:val="222222"/>
+          <w:sz w:val="20"/>
+          <w:szCs w:val="20"/>
+        </w:rPr>
+      </w:pPr>
+      <w:r>
+        <w:rPr>
+          <w:rFonts w:ascii="Wingdings 3" w:eastAsia="Times New Roman" w:hAnsi="Wingdings 3" w:cs="Arial"/>
+          <w:color w:val="548DD4"/>
+          <w:sz w:val="20"/>
+          <w:szCs w:val="20"/>
+        </w:rPr>
+        <w:t></w:t>
+      </w:r>
+      <w:proofErr w:type="gramStart"/>
+      <w:r>
+        <w:rPr>
+          <w:rFonts w:ascii="Times New Roman" w:eastAsia="Times New Roman" w:hAnsi="Times New Roman" w:cs="Times New Roman"/>
+          <w:color w:val="548DD4"/>
+          <w:sz w:val="14"/>
+          <w:szCs w:val="14"/>
+        </w:rPr>
+        <w:t>  </w:t>
+      </w:r>
+      <w:r>
+        <w:rPr>
+          <w:rFonts w:ascii="Arial" w:eastAsia="Times New Roman" w:hAnsi="Arial" w:cs="Arial"/>
+          <w:b/>
+          <w:bCs/>
+          <w:color w:val="222222"/>
+          <w:sz w:val="20"/>
+          <w:szCs w:val="20"/>
+        </w:rPr>
+        <w:t>“</w:t>
+      </w:r>
+      <w:proofErr w:type="gramEnd"/>
+      <w:r>
+        <w:rPr>
+          <w:rFonts w:ascii="Arial" w:eastAsia="Times New Roman" w:hAnsi="Arial" w:cs="Arial"/>
+          <w:b/>
+          <w:bCs/>
+          <w:color w:val="222222"/>
+          <w:sz w:val="20"/>
+          <w:szCs w:val="20"/>
+        </w:rPr>
+        <w:t>ACCIDENT REPLACEMENT VEHICLES” text underneath “CMT” text</w:t>
+      </w:r>
+    </w:p>
+    <w:p>
+      <w:pPr>
+        <w:shd w:val="clear" w:color="auto" w:fill="FFFFFF"/>
+        <w:spacing w:before="100" w:beforeAutospacing="1" w:after="100" w:afterAutospacing="1" w:line="240" w:lineRule="auto"/>
+        <w:ind w:left="1080"/>
+        <w:rPr>
+          <w:rFonts w:ascii="Arial" w:eastAsia="Times New Roman" w:hAnsi="Arial" w:cs="Arial"/>
+          <w:color w:val="222222"/>
+          <w:sz w:val="20"/>
+          <w:szCs w:val="20"/>
+        </w:rPr>
+      </w:pPr>
+      <w:r>
+        <w:rPr>
+          <w:rFonts w:ascii="Wingdings 3" w:eastAsia="Times New Roman" w:hAnsi="Wingdings 3" w:cs="Arial"/>
+          <w:color w:val="548DD4"/>
+          <w:sz w:val="20"/>
+          <w:szCs w:val="20"/>
+        </w:rPr>
+        <w:t></w:t>
+      </w:r>
+      <w:r>
+        <w:rPr>
+          <w:rFonts w:ascii="Times New Roman" w:eastAsia="Times New Roman" w:hAnsi="Times New Roman" w:cs="Times New Roman"/>
+          <w:color w:val="548DD4"/>
+          <w:sz w:val="14"/>
+          <w:szCs w:val="14"/>
+        </w:rPr>
+        <w:t>   </w:t>
+      </w:r>
+      <w:r>
+        <w:rPr>
+          <w:rFonts w:ascii="Arial" w:eastAsia="Times New Roman" w:hAnsi="Arial" w:cs="Arial"/>
+          <w:color w:val="222222"/>
+          <w:sz w:val="20"/>
+          <w:szCs w:val="20"/>
+        </w:rPr>
         <w:t>Change this text to “GLOBAL ACCIDENT POSITIONING”</w:t>
       </w:r>
     </w:p>
@@ -895,6 +978,7 @@
         </w:rPr>
         <w:t></w:t>
       </w:r>
+      <w:proofErr w:type="gramStart"/>
       <w:r>
         <w:rPr>
           <w:rFonts w:ascii="Times New Roman" w:eastAsia="Times New Roman" w:hAnsi="Times New Roman" w:cs="Times New Roman"/>
@@ -913,6 +997,7 @@
         </w:rPr>
         <w:t>Mockup</w:t>
       </w:r>
+      <w:proofErr w:type="gramEnd"/>
     </w:p>
     <w:p>
       <w:pPr>
@@ -1027,6 +1112,7 @@
         </w:rPr>
         <w:t></w:t>
       </w:r>
+      <w:proofErr w:type="gramStart"/>
       <w:r>
         <w:rPr>
           <w:rFonts w:ascii="Times New Roman" w:eastAsia="Times New Roman" w:hAnsi="Times New Roman" w:cs="Times New Roman"/>
@@ -1045,7 +1131,19 @@
           <w:sz w:val="20"/>
           <w:szCs w:val="20"/>
         </w:rPr>
-        <w:t>Arrange Replacement Car/Send G.A.P. Notification page</w:t>
+        <w:t>Arrange</w:t>
+      </w:r>
+      <w:proofErr w:type="gramEnd"/>
+      <w:r>
+        <w:rPr>
+          <w:rFonts w:ascii="Arial" w:eastAsia="Times New Roman" w:hAnsi="Arial" w:cs="Arial"/>
+          <w:b/>
+          <w:bCs/>
+          <w:color w:val="222222"/>
+          <w:sz w:val="20"/>
+          <w:szCs w:val="20"/>
+        </w:rPr>
+        <w:t xml:space="preserve"> Replacement Car/Send G.A.P. Notification page</w:t>
       </w:r>
     </w:p>
     <w:p>
@@ -1078,14 +1176,45 @@
         </w:rPr>
         <w:t>   </w:t>
       </w:r>
-      <w:r>
-        <w:rPr>
-          <w:rFonts w:ascii="Arial" w:eastAsia="Times New Roman" w:hAnsi="Arial" w:cs="Arial"/>
-          <w:color w:val="222222"/>
-          <w:sz w:val="20"/>
-          <w:szCs w:val="20"/>
-        </w:rPr>
-        <w:t>After pressing the middle button to enter this page, add a new button to the centre of the page, the same size as the button on the home page. Text underneath the button should read “Send Global Accident Positioning Notification”</w:t>
+      <w:proofErr w:type="gramStart"/>
+      <w:r>
+        <w:rPr>
+          <w:rFonts w:ascii="Arial" w:eastAsia="Times New Roman" w:hAnsi="Arial" w:cs="Arial"/>
+          <w:color w:val="222222"/>
+          <w:sz w:val="20"/>
+          <w:szCs w:val="20"/>
+        </w:rPr>
+        <w:t>After</w:t>
+      </w:r>
+      <w:proofErr w:type="gramEnd"/>
+      <w:r>
+        <w:rPr>
+          <w:rFonts w:ascii="Arial" w:eastAsia="Times New Roman" w:hAnsi="Arial" w:cs="Arial"/>
+          <w:color w:val="222222"/>
+          <w:sz w:val="20"/>
+          <w:szCs w:val="20"/>
+        </w:rPr>
+        <w:t xml:space="preserve"> pressing the middle button to enter this page, add a new button to the </w:t>
+      </w:r>
+      <w:proofErr w:type="spellStart"/>
+      <w:r>
+        <w:rPr>
+          <w:rFonts w:ascii="Arial" w:eastAsia="Times New Roman" w:hAnsi="Arial" w:cs="Arial"/>
+          <w:color w:val="222222"/>
+          <w:sz w:val="20"/>
+          <w:szCs w:val="20"/>
+        </w:rPr>
+        <w:t>centre</w:t>
+      </w:r>
+      <w:proofErr w:type="spellEnd"/>
+      <w:r>
+        <w:rPr>
+          <w:rFonts w:ascii="Arial" w:eastAsia="Times New Roman" w:hAnsi="Arial" w:cs="Arial"/>
+          <w:color w:val="222222"/>
+          <w:sz w:val="20"/>
+          <w:szCs w:val="20"/>
+        </w:rPr>
+        <w:t xml:space="preserve"> of the page, the same size as the button on the home page. Text underneath the button should read “Send Global Accident Positioning Notification”</w:t>
       </w:r>
     </w:p>
     <w:p>
@@ -1125,7 +1254,47 @@
           <w:sz w:val="20"/>
           <w:szCs w:val="20"/>
         </w:rPr>
-        <w:t>Incorporate a globe design into the button behind the text – this is a very bad mockup could we design a ‘logo’, possibly in the CommBank colour scheme?</w:t>
+        <w:t xml:space="preserve">Incorporate a globe design into the button behind the text – this is a very bad mockup could we design a ‘logo’, possibly in the </w:t>
+      </w:r>
+      <w:proofErr w:type="spellStart"/>
+      <w:r>
+        <w:rPr>
+          <w:rFonts w:ascii="Arial" w:eastAsia="Times New Roman" w:hAnsi="Arial" w:cs="Arial"/>
+          <w:color w:val="222222"/>
+          <w:sz w:val="20"/>
+          <w:szCs w:val="20"/>
+        </w:rPr>
+        <w:t>CommBank</w:t>
+      </w:r>
+      <w:proofErr w:type="spellEnd"/>
+      <w:r>
+        <w:rPr>
+          <w:rFonts w:ascii="Arial" w:eastAsia="Times New Roman" w:hAnsi="Arial" w:cs="Arial"/>
+          <w:color w:val="222222"/>
+          <w:sz w:val="20"/>
+          <w:szCs w:val="20"/>
+        </w:rPr>
+        <w:t xml:space="preserve"> </w:t>
+      </w:r>
+      <w:proofErr w:type="spellStart"/>
+      <w:r>
+        <w:rPr>
+          <w:rFonts w:ascii="Arial" w:eastAsia="Times New Roman" w:hAnsi="Arial" w:cs="Arial"/>
+          <w:color w:val="222222"/>
+          <w:sz w:val="20"/>
+          <w:szCs w:val="20"/>
+        </w:rPr>
+        <w:t>colour</w:t>
+      </w:r>
+      <w:proofErr w:type="spellEnd"/>
+      <w:r>
+        <w:rPr>
+          <w:rFonts w:ascii="Arial" w:eastAsia="Times New Roman" w:hAnsi="Arial" w:cs="Arial"/>
+          <w:color w:val="222222"/>
+          <w:sz w:val="20"/>
+          <w:szCs w:val="20"/>
+        </w:rPr>
+        <w:t xml:space="preserve"> scheme?</w:t>
       </w:r>
     </w:p>
     <w:p>
@@ -1165,7 +1334,27 @@
           <w:sz w:val="20"/>
           <w:szCs w:val="20"/>
         </w:rPr>
-        <w:t>Fix the ‘forgout’ typo</w:t>
+        <w:t>Fix the ‘</w:t>
+      </w:r>
+      <w:proofErr w:type="spellStart"/>
+      <w:r>
+        <w:rPr>
+          <w:rFonts w:ascii="Arial" w:eastAsia="Times New Roman" w:hAnsi="Arial" w:cs="Arial"/>
+          <w:color w:val="222222"/>
+          <w:sz w:val="20"/>
+          <w:szCs w:val="20"/>
+        </w:rPr>
+        <w:t>forgout</w:t>
+      </w:r>
+      <w:proofErr w:type="spellEnd"/>
+      <w:r>
+        <w:rPr>
+          <w:rFonts w:ascii="Arial" w:eastAsia="Times New Roman" w:hAnsi="Arial" w:cs="Arial"/>
+          <w:color w:val="222222"/>
+          <w:sz w:val="20"/>
+          <w:szCs w:val="20"/>
+        </w:rPr>
+        <w:t>’ typo</w:t>
       </w:r>
     </w:p>
     <w:p>
@@ -1312,14 +1501,25 @@
         </w:rPr>
         <w:t>   </w:t>
       </w:r>
-      <w:r>
-        <w:rPr>
-          <w:rFonts w:ascii="Arial" w:eastAsia="Times New Roman" w:hAnsi="Arial" w:cs="Arial"/>
-          <w:color w:val="222222"/>
-          <w:sz w:val="20"/>
-          <w:szCs w:val="20"/>
-        </w:rPr>
-        <w:t>After pressing the button, the information will come through onto our data, CMT email, and their nominated contact</w:t>
+      <w:proofErr w:type="gramStart"/>
+      <w:r>
+        <w:rPr>
+          <w:rFonts w:ascii="Arial" w:eastAsia="Times New Roman" w:hAnsi="Arial" w:cs="Arial"/>
+          <w:color w:val="222222"/>
+          <w:sz w:val="20"/>
+          <w:szCs w:val="20"/>
+        </w:rPr>
+        <w:t>After</w:t>
+      </w:r>
+      <w:proofErr w:type="gramEnd"/>
+      <w:r>
+        <w:rPr>
+          <w:rFonts w:ascii="Arial" w:eastAsia="Times New Roman" w:hAnsi="Arial" w:cs="Arial"/>
+          <w:color w:val="222222"/>
+          <w:sz w:val="20"/>
+          <w:szCs w:val="20"/>
+        </w:rPr>
+        <w:t xml:space="preserve"> pressing the button, the information will come through onto our data, CMT email, and their nominated contact</w:t>
       </w:r>
     </w:p>
     <w:p>
@@ -1623,6 +1823,7 @@
         </w:rPr>
         <w:t></w:t>
       </w:r>
+      <w:proofErr w:type="gramStart"/>
       <w:r>
         <w:rPr>
           <w:rFonts w:ascii="Times New Roman" w:eastAsia="Times New Roman" w:hAnsi="Times New Roman" w:cs="Times New Roman"/>
@@ -1641,7 +1842,19 @@
           <w:sz w:val="20"/>
           <w:szCs w:val="20"/>
         </w:rPr>
-        <w:t>Accident Detection Feature</w:t>
+        <w:t>Accident</w:t>
+      </w:r>
+      <w:proofErr w:type="gramEnd"/>
+      <w:r>
+        <w:rPr>
+          <w:rFonts w:ascii="Arial" w:eastAsia="Times New Roman" w:hAnsi="Arial" w:cs="Arial"/>
+          <w:b/>
+          <w:bCs/>
+          <w:color w:val="222222"/>
+          <w:sz w:val="20"/>
+          <w:szCs w:val="20"/>
+        </w:rPr>
+        <w:t xml:space="preserve"> Detection Feature</w:t>
       </w:r>
     </w:p>
     <w:p>
@@ -1682,7 +1895,47 @@
           <w:sz w:val="20"/>
           <w:szCs w:val="20"/>
         </w:rPr>
-        <w:t>Development of accident recognition feature, using combination of gyrometer, accelerometer, and location to determine if car has been in a crash.</w:t>
+        <w:t xml:space="preserve">Development of accident recognition </w:t>
+      </w:r>
+      <w:proofErr w:type="gramStart"/>
+      <w:r>
+        <w:rPr>
+          <w:rFonts w:ascii="Arial" w:eastAsia="Times New Roman" w:hAnsi="Arial" w:cs="Arial"/>
+          <w:color w:val="D9D9D9"/>
+          <w:sz w:val="20"/>
+          <w:szCs w:val="20"/>
+        </w:rPr>
+        <w:t>feature</w:t>
+      </w:r>
+      <w:proofErr w:type="gramEnd"/>
+      <w:r>
+        <w:rPr>
+          <w:rFonts w:ascii="Arial" w:eastAsia="Times New Roman" w:hAnsi="Arial" w:cs="Arial"/>
+          <w:color w:val="D9D9D9"/>
+          <w:sz w:val="20"/>
+          <w:szCs w:val="20"/>
+        </w:rPr>
+        <w:t xml:space="preserve">, using combination of </w:t>
+      </w:r>
+      <w:proofErr w:type="spellStart"/>
+      <w:r>
+        <w:rPr>
+          <w:rFonts w:ascii="Arial" w:eastAsia="Times New Roman" w:hAnsi="Arial" w:cs="Arial"/>
+          <w:color w:val="D9D9D9"/>
+          <w:sz w:val="20"/>
+          <w:szCs w:val="20"/>
+        </w:rPr>
+        <w:t>gyrometer</w:t>
+      </w:r>
+      <w:proofErr w:type="spellEnd"/>
+      <w:r>
+        <w:rPr>
+          <w:rFonts w:ascii="Arial" w:eastAsia="Times New Roman" w:hAnsi="Arial" w:cs="Arial"/>
+          <w:color w:val="D9D9D9"/>
+          <w:sz w:val="20"/>
+          <w:szCs w:val="20"/>
+        </w:rPr>
+        <w:t>, accelerometer, and location to determine if car has been in a crash.</w:t>
       </w:r>
     </w:p>
     <w:p>
@@ -1795,14 +2048,25 @@
         </w:rPr>
         <w:t>   </w:t>
       </w:r>
-      <w:r>
-        <w:rPr>
-          <w:rFonts w:ascii="Arial" w:eastAsia="Times New Roman" w:hAnsi="Arial" w:cs="Arial"/>
-          <w:color w:val="222222"/>
-          <w:sz w:val="20"/>
-          <w:szCs w:val="20"/>
-        </w:rPr>
-        <w:t>Two buttons: “Yes” “No”</w:t>
+      <w:proofErr w:type="gramStart"/>
+      <w:r>
+        <w:rPr>
+          <w:rFonts w:ascii="Arial" w:eastAsia="Times New Roman" w:hAnsi="Arial" w:cs="Arial"/>
+          <w:color w:val="222222"/>
+          <w:sz w:val="20"/>
+          <w:szCs w:val="20"/>
+        </w:rPr>
+        <w:t>Two</w:t>
+      </w:r>
+      <w:proofErr w:type="gramEnd"/>
+      <w:r>
+        <w:rPr>
+          <w:rFonts w:ascii="Arial" w:eastAsia="Times New Roman" w:hAnsi="Arial" w:cs="Arial"/>
+          <w:color w:val="222222"/>
+          <w:sz w:val="20"/>
+          <w:szCs w:val="20"/>
+        </w:rPr>
+        <w:t xml:space="preserve"> buttons: “Yes” “No”</w:t>
       </w:r>
     </w:p>
     <w:p>
@@ -1835,14 +2099,25 @@
         </w:rPr>
         <w:t>   </w:t>
       </w:r>
-      <w:r>
-        <w:rPr>
-          <w:rFonts w:ascii="Arial" w:eastAsia="Times New Roman" w:hAnsi="Arial" w:cs="Arial"/>
-          <w:color w:val="222222"/>
-          <w:sz w:val="20"/>
-          <w:szCs w:val="20"/>
-        </w:rPr>
-        <w:t>Yes sends email, No takes no action.</w:t>
+      <w:proofErr w:type="gramStart"/>
+      <w:r>
+        <w:rPr>
+          <w:rFonts w:ascii="Arial" w:eastAsia="Times New Roman" w:hAnsi="Arial" w:cs="Arial"/>
+          <w:color w:val="222222"/>
+          <w:sz w:val="20"/>
+          <w:szCs w:val="20"/>
+        </w:rPr>
+        <w:t>Yes</w:t>
+      </w:r>
+      <w:proofErr w:type="gramEnd"/>
+      <w:r>
+        <w:rPr>
+          <w:rFonts w:ascii="Arial" w:eastAsia="Times New Roman" w:hAnsi="Arial" w:cs="Arial"/>
+          <w:color w:val="222222"/>
+          <w:sz w:val="20"/>
+          <w:szCs w:val="20"/>
+        </w:rPr>
+        <w:t xml:space="preserve"> sends email, No takes no action.</w:t>
       </w:r>
     </w:p>
     <w:p>
@@ -1888,6 +2163,7 @@
         </w:rPr>
         <w:t></w:t>
       </w:r>
+      <w:proofErr w:type="gramStart"/>
       <w:r>
         <w:rPr>
           <w:rFonts w:ascii="Times New Roman" w:eastAsia="Times New Roman" w:hAnsi="Times New Roman" w:cs="Times New Roman"/>
@@ -1906,420 +2182,9 @@
           <w:sz w:val="20"/>
           <w:szCs w:val="20"/>
         </w:rPr>
-        <w:t>My Profile Section</w:t>
-      </w:r>
-    </w:p>
-    <w:p>
-      <w:pPr>
-        <w:shd w:val="clear" w:color="auto" w:fill="FFFFFF"/>
-        <w:spacing w:before="100" w:beforeAutospacing="1" w:after="100" w:afterAutospacing="1" w:line="240" w:lineRule="auto"/>
-        <w:ind w:left="1080"/>
-        <w:rPr>
-          <w:rFonts w:ascii="Arial" w:eastAsia="Times New Roman" w:hAnsi="Arial" w:cs="Arial"/>
-          <w:color w:val="222222"/>
-          <w:sz w:val="20"/>
-          <w:szCs w:val="20"/>
-        </w:rPr>
-      </w:pPr>
-      <w:r>
-        <w:rPr>
-          <w:rFonts w:ascii="Wingdings 3" w:eastAsia="Times New Roman" w:hAnsi="Wingdings 3" w:cs="Arial"/>
-          <w:color w:val="548DD4"/>
-          <w:sz w:val="20"/>
-          <w:szCs w:val="20"/>
-        </w:rPr>
-        <w:t></w:t>
-      </w:r>
-      <w:r>
-        <w:rPr>
-          <w:rFonts w:ascii="Times New Roman" w:eastAsia="Times New Roman" w:hAnsi="Times New Roman" w:cs="Times New Roman"/>
-          <w:color w:val="548DD4"/>
-          <w:sz w:val="14"/>
-          <w:szCs w:val="14"/>
-        </w:rPr>
-        <w:t>   </w:t>
-      </w:r>
-      <w:r>
-        <w:rPr>
-          <w:rFonts w:ascii="Arial" w:eastAsia="Times New Roman" w:hAnsi="Arial" w:cs="Arial"/>
-          <w:color w:val="222222"/>
-          <w:sz w:val="20"/>
-          <w:szCs w:val="20"/>
-        </w:rPr>
-        <w:t>Additional field added “Nominated Contact”</w:t>
-      </w:r>
-    </w:p>
-    <w:p>
-      <w:pPr>
-        <w:shd w:val="clear" w:color="auto" w:fill="FFFFFF"/>
-        <w:spacing w:before="100" w:beforeAutospacing="1" w:after="100" w:afterAutospacing="1" w:line="240" w:lineRule="auto"/>
-        <w:ind w:left="1080"/>
-        <w:rPr>
-          <w:rFonts w:ascii="Arial" w:eastAsia="Times New Roman" w:hAnsi="Arial" w:cs="Arial"/>
-          <w:color w:val="222222"/>
-          <w:sz w:val="20"/>
-          <w:szCs w:val="20"/>
-        </w:rPr>
-      </w:pPr>
-      <w:r>
-        <w:rPr>
-          <w:rFonts w:ascii="Wingdings 3" w:eastAsia="Times New Roman" w:hAnsi="Wingdings 3" w:cs="Arial"/>
-          <w:color w:val="548DD4"/>
-          <w:sz w:val="20"/>
-          <w:szCs w:val="20"/>
-        </w:rPr>
-        <w:t></w:t>
-      </w:r>
-      <w:r>
-        <w:rPr>
-          <w:rFonts w:ascii="Times New Roman" w:eastAsia="Times New Roman" w:hAnsi="Times New Roman" w:cs="Times New Roman"/>
-          <w:color w:val="548DD4"/>
-          <w:sz w:val="14"/>
-          <w:szCs w:val="14"/>
-        </w:rPr>
-        <w:t>   </w:t>
-      </w:r>
-      <w:r>
-        <w:rPr>
-          <w:rFonts w:ascii="Arial" w:eastAsia="Times New Roman" w:hAnsi="Arial" w:cs="Arial"/>
-          <w:color w:val="222222"/>
-          <w:sz w:val="20"/>
-          <w:szCs w:val="20"/>
-        </w:rPr>
-        <w:t>Ability to edit fields</w:t>
-      </w:r>
-    </w:p>
-    <w:p>
-      <w:pPr>
-        <w:shd w:val="clear" w:color="auto" w:fill="FFFFFF"/>
-        <w:spacing w:before="100" w:beforeAutospacing="1" w:after="100" w:afterAutospacing="1" w:line="240" w:lineRule="auto"/>
-        <w:ind w:left="1080"/>
-        <w:rPr>
-          <w:rFonts w:ascii="Arial" w:eastAsia="Times New Roman" w:hAnsi="Arial" w:cs="Arial"/>
-          <w:color w:val="222222"/>
-          <w:sz w:val="20"/>
-          <w:szCs w:val="20"/>
-        </w:rPr>
-      </w:pPr>
-      <w:r>
-        <w:rPr>
-          <w:rFonts w:ascii="Wingdings 3" w:eastAsia="Times New Roman" w:hAnsi="Wingdings 3" w:cs="Arial"/>
-          <w:color w:val="548DD4"/>
-          <w:sz w:val="20"/>
-          <w:szCs w:val="20"/>
-        </w:rPr>
-        <w:t></w:t>
-      </w:r>
-      <w:r>
-        <w:rPr>
-          <w:rFonts w:ascii="Times New Roman" w:eastAsia="Times New Roman" w:hAnsi="Times New Roman" w:cs="Times New Roman"/>
-          <w:color w:val="548DD4"/>
-          <w:sz w:val="14"/>
-          <w:szCs w:val="14"/>
-        </w:rPr>
-        <w:t>   </w:t>
-      </w:r>
-      <w:r>
-        <w:rPr>
-          <w:rFonts w:ascii="Arial" w:eastAsia="Times New Roman" w:hAnsi="Arial" w:cs="Arial"/>
-          <w:color w:val="222222"/>
-          <w:sz w:val="20"/>
-          <w:szCs w:val="20"/>
-        </w:rPr>
-        <w:t>Information from the Nominated Contact form to populate</w:t>
-      </w:r>
-    </w:p>
-    <w:p>
-      <w:pPr>
-        <w:shd w:val="clear" w:color="auto" w:fill="FFFFFF"/>
-        <w:spacing w:before="100" w:beforeAutospacing="1" w:after="100" w:afterAutospacing="1" w:line="240" w:lineRule="auto"/>
-        <w:ind w:left="1800"/>
-        <w:rPr>
-          <w:rFonts w:ascii="Arial" w:eastAsia="Times New Roman" w:hAnsi="Arial" w:cs="Arial"/>
-          <w:color w:val="222222"/>
-          <w:sz w:val="20"/>
-          <w:szCs w:val="20"/>
-        </w:rPr>
-      </w:pPr>
-      <w:r>
-        <w:rPr>
-          <w:rFonts w:ascii="Wingdings 3" w:eastAsia="Times New Roman" w:hAnsi="Wingdings 3" w:cs="Arial"/>
-          <w:color w:val="548DD4"/>
-          <w:sz w:val="20"/>
-          <w:szCs w:val="20"/>
-        </w:rPr>
-        <w:t></w:t>
-      </w:r>
-      <w:r>
-        <w:rPr>
-          <w:rFonts w:ascii="Times New Roman" w:eastAsia="Times New Roman" w:hAnsi="Times New Roman" w:cs="Times New Roman"/>
-          <w:color w:val="548DD4"/>
-          <w:sz w:val="14"/>
-          <w:szCs w:val="14"/>
-        </w:rPr>
-        <w:t>   </w:t>
-      </w:r>
-      <w:r>
-        <w:rPr>
-          <w:rFonts w:ascii="Arial" w:eastAsia="Times New Roman" w:hAnsi="Arial" w:cs="Arial"/>
-          <w:color w:val="222222"/>
-          <w:sz w:val="20"/>
-          <w:szCs w:val="20"/>
-        </w:rPr>
-        <w:t>Country</w:t>
-      </w:r>
-    </w:p>
-    <w:p>
-      <w:pPr>
-        <w:shd w:val="clear" w:color="auto" w:fill="FFFFFF"/>
-        <w:spacing w:before="100" w:beforeAutospacing="1" w:after="100" w:afterAutospacing="1" w:line="240" w:lineRule="auto"/>
-        <w:ind w:left="1800"/>
-        <w:rPr>
-          <w:rFonts w:ascii="Arial" w:eastAsia="Times New Roman" w:hAnsi="Arial" w:cs="Arial"/>
-          <w:color w:val="222222"/>
-          <w:sz w:val="20"/>
-          <w:szCs w:val="20"/>
-        </w:rPr>
-      </w:pPr>
-      <w:r>
-        <w:rPr>
-          <w:rFonts w:ascii="Wingdings 3" w:eastAsia="Times New Roman" w:hAnsi="Wingdings 3" w:cs="Arial"/>
-          <w:color w:val="548DD4"/>
-          <w:sz w:val="20"/>
-          <w:szCs w:val="20"/>
-        </w:rPr>
-        <w:t></w:t>
-      </w:r>
-      <w:r>
-        <w:rPr>
-          <w:rFonts w:ascii="Times New Roman" w:eastAsia="Times New Roman" w:hAnsi="Times New Roman" w:cs="Times New Roman"/>
-          <w:color w:val="548DD4"/>
-          <w:sz w:val="14"/>
-          <w:szCs w:val="14"/>
-        </w:rPr>
-        <w:t>   </w:t>
-      </w:r>
-      <w:r>
-        <w:rPr>
-          <w:rFonts w:ascii="Arial" w:eastAsia="Times New Roman" w:hAnsi="Arial" w:cs="Arial"/>
-          <w:color w:val="222222"/>
-          <w:sz w:val="20"/>
-          <w:szCs w:val="20"/>
-        </w:rPr>
-        <w:t>State</w:t>
-      </w:r>
-    </w:p>
-    <w:p>
-      <w:pPr>
-        <w:shd w:val="clear" w:color="auto" w:fill="FFFFFF"/>
-        <w:spacing w:before="100" w:beforeAutospacing="1" w:after="100" w:afterAutospacing="1" w:line="240" w:lineRule="auto"/>
-        <w:ind w:left="1800"/>
-        <w:rPr>
-          <w:rFonts w:ascii="Arial" w:eastAsia="Times New Roman" w:hAnsi="Arial" w:cs="Arial"/>
-          <w:color w:val="222222"/>
-          <w:sz w:val="20"/>
-          <w:szCs w:val="20"/>
-        </w:rPr>
-      </w:pPr>
-      <w:r>
-        <w:rPr>
-          <w:rFonts w:ascii="Wingdings 3" w:eastAsia="Times New Roman" w:hAnsi="Wingdings 3" w:cs="Arial"/>
-          <w:color w:val="548DD4"/>
-          <w:sz w:val="20"/>
-          <w:szCs w:val="20"/>
-        </w:rPr>
-        <w:t></w:t>
-      </w:r>
-      <w:r>
-        <w:rPr>
-          <w:rFonts w:ascii="Times New Roman" w:eastAsia="Times New Roman" w:hAnsi="Times New Roman" w:cs="Times New Roman"/>
-          <w:color w:val="548DD4"/>
-          <w:sz w:val="14"/>
-          <w:szCs w:val="14"/>
-        </w:rPr>
-        <w:t>   </w:t>
-      </w:r>
-      <w:r>
-        <w:rPr>
-          <w:rFonts w:ascii="Arial" w:eastAsia="Times New Roman" w:hAnsi="Arial" w:cs="Arial"/>
-          <w:color w:val="222222"/>
-          <w:sz w:val="20"/>
-          <w:szCs w:val="20"/>
-        </w:rPr>
-        <w:t>Contact type</w:t>
-      </w:r>
-    </w:p>
-    <w:p>
-      <w:pPr>
-        <w:shd w:val="clear" w:color="auto" w:fill="FFFFFF"/>
-        <w:spacing w:before="100" w:beforeAutospacing="1" w:after="100" w:afterAutospacing="1" w:line="240" w:lineRule="auto"/>
-        <w:ind w:left="1800"/>
-        <w:rPr>
-          <w:rFonts w:ascii="Arial" w:eastAsia="Times New Roman" w:hAnsi="Arial" w:cs="Arial"/>
-          <w:color w:val="222222"/>
-          <w:sz w:val="20"/>
-          <w:szCs w:val="20"/>
-        </w:rPr>
-      </w:pPr>
-      <w:r>
-        <w:rPr>
-          <w:rFonts w:ascii="Wingdings 3" w:eastAsia="Times New Roman" w:hAnsi="Wingdings 3" w:cs="Arial"/>
-          <w:color w:val="548DD4"/>
-          <w:sz w:val="20"/>
-          <w:szCs w:val="20"/>
-        </w:rPr>
-        <w:t></w:t>
-      </w:r>
-      <w:r>
-        <w:rPr>
-          <w:rFonts w:ascii="Times New Roman" w:eastAsia="Times New Roman" w:hAnsi="Times New Roman" w:cs="Times New Roman"/>
-          <w:color w:val="548DD4"/>
-          <w:sz w:val="14"/>
-          <w:szCs w:val="14"/>
-        </w:rPr>
-        <w:t>   </w:t>
-      </w:r>
-      <w:r>
-        <w:rPr>
-          <w:rFonts w:ascii="Arial" w:eastAsia="Times New Roman" w:hAnsi="Arial" w:cs="Arial"/>
-          <w:color w:val="222222"/>
-          <w:sz w:val="20"/>
-          <w:szCs w:val="20"/>
-        </w:rPr>
-        <w:t>Name</w:t>
-      </w:r>
-    </w:p>
-    <w:p>
-      <w:pPr>
-        <w:shd w:val="clear" w:color="auto" w:fill="FFFFFF"/>
-        <w:spacing w:before="100" w:beforeAutospacing="1" w:after="100" w:afterAutospacing="1" w:line="240" w:lineRule="auto"/>
-        <w:ind w:left="1800"/>
-        <w:rPr>
-          <w:rFonts w:ascii="Arial" w:eastAsia="Times New Roman" w:hAnsi="Arial" w:cs="Arial"/>
-          <w:color w:val="222222"/>
-          <w:sz w:val="20"/>
-          <w:szCs w:val="20"/>
-        </w:rPr>
-      </w:pPr>
-      <w:r>
-        <w:rPr>
-          <w:rFonts w:ascii="Wingdings 3" w:eastAsia="Times New Roman" w:hAnsi="Wingdings 3" w:cs="Arial"/>
-          <w:color w:val="548DD4"/>
-          <w:sz w:val="20"/>
-          <w:szCs w:val="20"/>
-        </w:rPr>
-        <w:t></w:t>
-      </w:r>
-      <w:r>
-        <w:rPr>
-          <w:rFonts w:ascii="Times New Roman" w:eastAsia="Times New Roman" w:hAnsi="Times New Roman" w:cs="Times New Roman"/>
-          <w:color w:val="548DD4"/>
-          <w:sz w:val="14"/>
-          <w:szCs w:val="14"/>
-        </w:rPr>
-        <w:t>   </w:t>
-      </w:r>
-      <w:r>
-        <w:rPr>
-          <w:rFonts w:ascii="Arial" w:eastAsia="Times New Roman" w:hAnsi="Arial" w:cs="Arial"/>
-          <w:color w:val="222222"/>
-          <w:sz w:val="20"/>
-          <w:szCs w:val="20"/>
-        </w:rPr>
-        <w:t>Business name (If Applicable)</w:t>
-      </w:r>
-    </w:p>
-    <w:p>
-      <w:pPr>
-        <w:shd w:val="clear" w:color="auto" w:fill="FFFFFF"/>
-        <w:spacing w:before="100" w:beforeAutospacing="1" w:after="100" w:afterAutospacing="1" w:line="240" w:lineRule="auto"/>
-        <w:ind w:left="1800"/>
-        <w:rPr>
-          <w:rFonts w:ascii="Arial" w:eastAsia="Times New Roman" w:hAnsi="Arial" w:cs="Arial"/>
-          <w:color w:val="222222"/>
-          <w:sz w:val="20"/>
-          <w:szCs w:val="20"/>
-        </w:rPr>
-      </w:pPr>
-      <w:r>
-        <w:rPr>
-          <w:rFonts w:ascii="Wingdings 3" w:eastAsia="Times New Roman" w:hAnsi="Wingdings 3" w:cs="Arial"/>
-          <w:color w:val="548DD4"/>
-          <w:sz w:val="20"/>
-          <w:szCs w:val="20"/>
-        </w:rPr>
-        <w:t></w:t>
-      </w:r>
-      <w:r>
-        <w:rPr>
-          <w:rFonts w:ascii="Times New Roman" w:eastAsia="Times New Roman" w:hAnsi="Times New Roman" w:cs="Times New Roman"/>
-          <w:color w:val="548DD4"/>
-          <w:sz w:val="14"/>
-          <w:szCs w:val="14"/>
-        </w:rPr>
-        <w:t>   </w:t>
-      </w:r>
-      <w:r>
-        <w:rPr>
-          <w:rFonts w:ascii="Arial" w:eastAsia="Times New Roman" w:hAnsi="Arial" w:cs="Arial"/>
-          <w:color w:val="222222"/>
-          <w:sz w:val="20"/>
-          <w:szCs w:val="20"/>
-        </w:rPr>
-        <w:t>Phone number</w:t>
-      </w:r>
-    </w:p>
-    <w:p>
-      <w:pPr>
-        <w:shd w:val="clear" w:color="auto" w:fill="FFFFFF"/>
-        <w:spacing w:after="0" w:line="240" w:lineRule="auto"/>
-        <w:rPr>
-          <w:rFonts w:ascii="Arial" w:eastAsia="Times New Roman" w:hAnsi="Arial" w:cs="Arial"/>
-          <w:color w:val="222222"/>
-          <w:sz w:val="20"/>
-          <w:szCs w:val="20"/>
-        </w:rPr>
-      </w:pPr>
-      <w:r>
-        <w:rPr>
-          <w:rFonts w:ascii="Arial" w:eastAsia="Times New Roman" w:hAnsi="Arial" w:cs="Arial"/>
-          <w:color w:val="222222"/>
-          <w:sz w:val="20"/>
-          <w:szCs w:val="20"/>
-        </w:rPr>
-        <w:t> </w:t>
-      </w:r>
-    </w:p>
-    <w:p>
-      <w:pPr>
-        <w:shd w:val="clear" w:color="auto" w:fill="FFFFFF"/>
-        <w:spacing w:before="100" w:beforeAutospacing="1" w:after="100" w:afterAutospacing="1" w:line="240" w:lineRule="auto"/>
-        <w:ind w:left="360"/>
-        <w:rPr>
-          <w:rFonts w:ascii="Arial" w:eastAsia="Times New Roman" w:hAnsi="Arial" w:cs="Arial"/>
-          <w:color w:val="222222"/>
-          <w:sz w:val="20"/>
-          <w:szCs w:val="20"/>
-        </w:rPr>
-      </w:pPr>
-      <w:r>
-        <w:rPr>
-          <w:rFonts w:ascii="Wingdings 3" w:eastAsia="Times New Roman" w:hAnsi="Wingdings 3" w:cs="Arial"/>
-          <w:color w:val="548DD4"/>
-          <w:sz w:val="20"/>
-          <w:szCs w:val="20"/>
-        </w:rPr>
-        <w:t></w:t>
-      </w:r>
-      <w:r>
-        <w:rPr>
-          <w:rFonts w:ascii="Times New Roman" w:eastAsia="Times New Roman" w:hAnsi="Times New Roman" w:cs="Times New Roman"/>
-          <w:color w:val="548DD4"/>
-          <w:sz w:val="14"/>
-          <w:szCs w:val="14"/>
-        </w:rPr>
-        <w:t>  </w:t>
-      </w:r>
+        <w:t>My</w:t>
+      </w:r>
+      <w:proofErr w:type="gramEnd"/>
       <w:r>
         <w:rPr>
           <w:rFonts w:ascii="Arial" w:eastAsia="Times New Roman" w:hAnsi="Arial" w:cs="Arial"/>
@@ -2329,7 +2194,7 @@
           <w:sz w:val="20"/>
           <w:szCs w:val="20"/>
         </w:rPr>
-        <w:t>“Always on” feature</w:t>
+        <w:t xml:space="preserve"> Profile Section</w:t>
       </w:r>
     </w:p>
     <w:p>
@@ -2369,6 +2234,442 @@
           <w:sz w:val="20"/>
           <w:szCs w:val="20"/>
         </w:rPr>
+        <w:t>Additional field added “Nominated Contact”</w:t>
+      </w:r>
+    </w:p>
+    <w:p>
+      <w:pPr>
+        <w:shd w:val="clear" w:color="auto" w:fill="FFFFFF"/>
+        <w:spacing w:before="100" w:beforeAutospacing="1" w:after="100" w:afterAutospacing="1" w:line="240" w:lineRule="auto"/>
+        <w:ind w:left="1080"/>
+        <w:rPr>
+          <w:rFonts w:ascii="Arial" w:eastAsia="Times New Roman" w:hAnsi="Arial" w:cs="Arial"/>
+          <w:color w:val="222222"/>
+          <w:sz w:val="20"/>
+          <w:szCs w:val="20"/>
+        </w:rPr>
+      </w:pPr>
+      <w:r>
+        <w:rPr>
+          <w:rFonts w:ascii="Wingdings 3" w:eastAsia="Times New Roman" w:hAnsi="Wingdings 3" w:cs="Arial"/>
+          <w:color w:val="548DD4"/>
+          <w:sz w:val="20"/>
+          <w:szCs w:val="20"/>
+        </w:rPr>
+        <w:t></w:t>
+      </w:r>
+      <w:r>
+        <w:rPr>
+          <w:rFonts w:ascii="Times New Roman" w:eastAsia="Times New Roman" w:hAnsi="Times New Roman" w:cs="Times New Roman"/>
+          <w:color w:val="548DD4"/>
+          <w:sz w:val="14"/>
+          <w:szCs w:val="14"/>
+        </w:rPr>
+        <w:t>   </w:t>
+      </w:r>
+      <w:r>
+        <w:rPr>
+          <w:rFonts w:ascii="Arial" w:eastAsia="Times New Roman" w:hAnsi="Arial" w:cs="Arial"/>
+          <w:color w:val="222222"/>
+          <w:sz w:val="20"/>
+          <w:szCs w:val="20"/>
+        </w:rPr>
+        <w:t>Ability to edit fields</w:t>
+      </w:r>
+    </w:p>
+    <w:p>
+      <w:pPr>
+        <w:shd w:val="clear" w:color="auto" w:fill="FFFFFF"/>
+        <w:spacing w:before="100" w:beforeAutospacing="1" w:after="100" w:afterAutospacing="1" w:line="240" w:lineRule="auto"/>
+        <w:ind w:left="1080"/>
+        <w:rPr>
+          <w:rFonts w:ascii="Arial" w:eastAsia="Times New Roman" w:hAnsi="Arial" w:cs="Arial"/>
+          <w:color w:val="222222"/>
+          <w:sz w:val="20"/>
+          <w:szCs w:val="20"/>
+        </w:rPr>
+      </w:pPr>
+      <w:r>
+        <w:rPr>
+          <w:rFonts w:ascii="Wingdings 3" w:eastAsia="Times New Roman" w:hAnsi="Wingdings 3" w:cs="Arial"/>
+          <w:color w:val="548DD4"/>
+          <w:sz w:val="20"/>
+          <w:szCs w:val="20"/>
+        </w:rPr>
+        <w:t></w:t>
+      </w:r>
+      <w:r>
+        <w:rPr>
+          <w:rFonts w:ascii="Times New Roman" w:eastAsia="Times New Roman" w:hAnsi="Times New Roman" w:cs="Times New Roman"/>
+          <w:color w:val="548DD4"/>
+          <w:sz w:val="14"/>
+          <w:szCs w:val="14"/>
+        </w:rPr>
+        <w:t>   </w:t>
+      </w:r>
+      <w:r>
+        <w:rPr>
+          <w:rFonts w:ascii="Arial" w:eastAsia="Times New Roman" w:hAnsi="Arial" w:cs="Arial"/>
+          <w:color w:val="222222"/>
+          <w:sz w:val="20"/>
+          <w:szCs w:val="20"/>
+        </w:rPr>
+        <w:t>Information from the Nominated Contact form to populate</w:t>
+      </w:r>
+    </w:p>
+    <w:p>
+      <w:pPr>
+        <w:shd w:val="clear" w:color="auto" w:fill="FFFFFF"/>
+        <w:spacing w:before="100" w:beforeAutospacing="1" w:after="100" w:afterAutospacing="1" w:line="240" w:lineRule="auto"/>
+        <w:ind w:left="1800"/>
+        <w:rPr>
+          <w:rFonts w:ascii="Arial" w:eastAsia="Times New Roman" w:hAnsi="Arial" w:cs="Arial"/>
+          <w:color w:val="222222"/>
+          <w:sz w:val="20"/>
+          <w:szCs w:val="20"/>
+        </w:rPr>
+      </w:pPr>
+      <w:r>
+        <w:rPr>
+          <w:rFonts w:ascii="Wingdings 3" w:eastAsia="Times New Roman" w:hAnsi="Wingdings 3" w:cs="Arial"/>
+          <w:color w:val="548DD4"/>
+          <w:sz w:val="20"/>
+          <w:szCs w:val="20"/>
+        </w:rPr>
+        <w:t></w:t>
+      </w:r>
+      <w:r>
+        <w:rPr>
+          <w:rFonts w:ascii="Times New Roman" w:eastAsia="Times New Roman" w:hAnsi="Times New Roman" w:cs="Times New Roman"/>
+          <w:color w:val="548DD4"/>
+          <w:sz w:val="14"/>
+          <w:szCs w:val="14"/>
+        </w:rPr>
+        <w:t>   </w:t>
+      </w:r>
+      <w:r>
+        <w:rPr>
+          <w:rFonts w:ascii="Arial" w:eastAsia="Times New Roman" w:hAnsi="Arial" w:cs="Arial"/>
+          <w:color w:val="222222"/>
+          <w:sz w:val="20"/>
+          <w:szCs w:val="20"/>
+        </w:rPr>
+        <w:t>Country</w:t>
+      </w:r>
+    </w:p>
+    <w:p>
+      <w:pPr>
+        <w:shd w:val="clear" w:color="auto" w:fill="FFFFFF"/>
+        <w:spacing w:before="100" w:beforeAutospacing="1" w:after="100" w:afterAutospacing="1" w:line="240" w:lineRule="auto"/>
+        <w:ind w:left="1800"/>
+        <w:rPr>
+          <w:rFonts w:ascii="Arial" w:eastAsia="Times New Roman" w:hAnsi="Arial" w:cs="Arial"/>
+          <w:color w:val="222222"/>
+          <w:sz w:val="20"/>
+          <w:szCs w:val="20"/>
+        </w:rPr>
+      </w:pPr>
+      <w:r>
+        <w:rPr>
+          <w:rFonts w:ascii="Wingdings 3" w:eastAsia="Times New Roman" w:hAnsi="Wingdings 3" w:cs="Arial"/>
+          <w:color w:val="548DD4"/>
+          <w:sz w:val="20"/>
+          <w:szCs w:val="20"/>
+        </w:rPr>
+        <w:t></w:t>
+      </w:r>
+      <w:r>
+        <w:rPr>
+          <w:rFonts w:ascii="Times New Roman" w:eastAsia="Times New Roman" w:hAnsi="Times New Roman" w:cs="Times New Roman"/>
+          <w:color w:val="548DD4"/>
+          <w:sz w:val="14"/>
+          <w:szCs w:val="14"/>
+        </w:rPr>
+        <w:t>   </w:t>
+      </w:r>
+      <w:r>
+        <w:rPr>
+          <w:rFonts w:ascii="Arial" w:eastAsia="Times New Roman" w:hAnsi="Arial" w:cs="Arial"/>
+          <w:color w:val="222222"/>
+          <w:sz w:val="20"/>
+          <w:szCs w:val="20"/>
+        </w:rPr>
+        <w:t>State</w:t>
+      </w:r>
+    </w:p>
+    <w:p>
+      <w:pPr>
+        <w:shd w:val="clear" w:color="auto" w:fill="FFFFFF"/>
+        <w:spacing w:before="100" w:beforeAutospacing="1" w:after="100" w:afterAutospacing="1" w:line="240" w:lineRule="auto"/>
+        <w:ind w:left="1800"/>
+        <w:rPr>
+          <w:rFonts w:ascii="Arial" w:eastAsia="Times New Roman" w:hAnsi="Arial" w:cs="Arial"/>
+          <w:color w:val="222222"/>
+          <w:sz w:val="20"/>
+          <w:szCs w:val="20"/>
+        </w:rPr>
+      </w:pPr>
+      <w:r>
+        <w:rPr>
+          <w:rFonts w:ascii="Wingdings 3" w:eastAsia="Times New Roman" w:hAnsi="Wingdings 3" w:cs="Arial"/>
+          <w:color w:val="548DD4"/>
+          <w:sz w:val="20"/>
+          <w:szCs w:val="20"/>
+        </w:rPr>
+        <w:t></w:t>
+      </w:r>
+      <w:r>
+        <w:rPr>
+          <w:rFonts w:ascii="Times New Roman" w:eastAsia="Times New Roman" w:hAnsi="Times New Roman" w:cs="Times New Roman"/>
+          <w:color w:val="548DD4"/>
+          <w:sz w:val="14"/>
+          <w:szCs w:val="14"/>
+        </w:rPr>
+        <w:t>   </w:t>
+      </w:r>
+      <w:r>
+        <w:rPr>
+          <w:rFonts w:ascii="Arial" w:eastAsia="Times New Roman" w:hAnsi="Arial" w:cs="Arial"/>
+          <w:color w:val="222222"/>
+          <w:sz w:val="20"/>
+          <w:szCs w:val="20"/>
+        </w:rPr>
+        <w:t>Contact type</w:t>
+      </w:r>
+    </w:p>
+    <w:p>
+      <w:pPr>
+        <w:shd w:val="clear" w:color="auto" w:fill="FFFFFF"/>
+        <w:spacing w:before="100" w:beforeAutospacing="1" w:after="100" w:afterAutospacing="1" w:line="240" w:lineRule="auto"/>
+        <w:ind w:left="1800"/>
+        <w:rPr>
+          <w:rFonts w:ascii="Arial" w:eastAsia="Times New Roman" w:hAnsi="Arial" w:cs="Arial"/>
+          <w:color w:val="222222"/>
+          <w:sz w:val="20"/>
+          <w:szCs w:val="20"/>
+        </w:rPr>
+      </w:pPr>
+      <w:r>
+        <w:rPr>
+          <w:rFonts w:ascii="Wingdings 3" w:eastAsia="Times New Roman" w:hAnsi="Wingdings 3" w:cs="Arial"/>
+          <w:color w:val="548DD4"/>
+          <w:sz w:val="20"/>
+          <w:szCs w:val="20"/>
+        </w:rPr>
+        <w:t></w:t>
+      </w:r>
+      <w:r>
+        <w:rPr>
+          <w:rFonts w:ascii="Times New Roman" w:eastAsia="Times New Roman" w:hAnsi="Times New Roman" w:cs="Times New Roman"/>
+          <w:color w:val="548DD4"/>
+          <w:sz w:val="14"/>
+          <w:szCs w:val="14"/>
+        </w:rPr>
+        <w:t>   </w:t>
+      </w:r>
+      <w:r>
+        <w:rPr>
+          <w:rFonts w:ascii="Arial" w:eastAsia="Times New Roman" w:hAnsi="Arial" w:cs="Arial"/>
+          <w:color w:val="222222"/>
+          <w:sz w:val="20"/>
+          <w:szCs w:val="20"/>
+        </w:rPr>
+        <w:t>Name</w:t>
+      </w:r>
+    </w:p>
+    <w:p>
+      <w:pPr>
+        <w:shd w:val="clear" w:color="auto" w:fill="FFFFFF"/>
+        <w:spacing w:before="100" w:beforeAutospacing="1" w:after="100" w:afterAutospacing="1" w:line="240" w:lineRule="auto"/>
+        <w:ind w:left="1800"/>
+        <w:rPr>
+          <w:rFonts w:ascii="Arial" w:eastAsia="Times New Roman" w:hAnsi="Arial" w:cs="Arial"/>
+          <w:color w:val="222222"/>
+          <w:sz w:val="20"/>
+          <w:szCs w:val="20"/>
+        </w:rPr>
+      </w:pPr>
+      <w:r>
+        <w:rPr>
+          <w:rFonts w:ascii="Wingdings 3" w:eastAsia="Times New Roman" w:hAnsi="Wingdings 3" w:cs="Arial"/>
+          <w:color w:val="548DD4"/>
+          <w:sz w:val="20"/>
+          <w:szCs w:val="20"/>
+        </w:rPr>
+        <w:t></w:t>
+      </w:r>
+      <w:r>
+        <w:rPr>
+          <w:rFonts w:ascii="Times New Roman" w:eastAsia="Times New Roman" w:hAnsi="Times New Roman" w:cs="Times New Roman"/>
+          <w:color w:val="548DD4"/>
+          <w:sz w:val="14"/>
+          <w:szCs w:val="14"/>
+        </w:rPr>
+        <w:t>   </w:t>
+      </w:r>
+      <w:r>
+        <w:rPr>
+          <w:rFonts w:ascii="Arial" w:eastAsia="Times New Roman" w:hAnsi="Arial" w:cs="Arial"/>
+          <w:color w:val="222222"/>
+          <w:sz w:val="20"/>
+          <w:szCs w:val="20"/>
+        </w:rPr>
+        <w:t>Business name (If Applicable)</w:t>
+      </w:r>
+    </w:p>
+    <w:p>
+      <w:pPr>
+        <w:shd w:val="clear" w:color="auto" w:fill="FFFFFF"/>
+        <w:spacing w:before="100" w:beforeAutospacing="1" w:after="100" w:afterAutospacing="1" w:line="240" w:lineRule="auto"/>
+        <w:ind w:left="1800"/>
+        <w:rPr>
+          <w:rFonts w:ascii="Arial" w:eastAsia="Times New Roman" w:hAnsi="Arial" w:cs="Arial"/>
+          <w:color w:val="222222"/>
+          <w:sz w:val="20"/>
+          <w:szCs w:val="20"/>
+        </w:rPr>
+      </w:pPr>
+      <w:r>
+        <w:rPr>
+          <w:rFonts w:ascii="Wingdings 3" w:eastAsia="Times New Roman" w:hAnsi="Wingdings 3" w:cs="Arial"/>
+          <w:color w:val="548DD4"/>
+          <w:sz w:val="20"/>
+          <w:szCs w:val="20"/>
+        </w:rPr>
+        <w:t></w:t>
+      </w:r>
+      <w:r>
+        <w:rPr>
+          <w:rFonts w:ascii="Times New Roman" w:eastAsia="Times New Roman" w:hAnsi="Times New Roman" w:cs="Times New Roman"/>
+          <w:color w:val="548DD4"/>
+          <w:sz w:val="14"/>
+          <w:szCs w:val="14"/>
+        </w:rPr>
+        <w:t>   </w:t>
+      </w:r>
+      <w:r>
+        <w:rPr>
+          <w:rFonts w:ascii="Arial" w:eastAsia="Times New Roman" w:hAnsi="Arial" w:cs="Arial"/>
+          <w:color w:val="222222"/>
+          <w:sz w:val="20"/>
+          <w:szCs w:val="20"/>
+        </w:rPr>
+        <w:t>Phone number</w:t>
+      </w:r>
+    </w:p>
+    <w:p>
+      <w:pPr>
+        <w:shd w:val="clear" w:color="auto" w:fill="FFFFFF"/>
+        <w:spacing w:after="0" w:line="240" w:lineRule="auto"/>
+        <w:rPr>
+          <w:rFonts w:ascii="Arial" w:eastAsia="Times New Roman" w:hAnsi="Arial" w:cs="Arial"/>
+          <w:color w:val="222222"/>
+          <w:sz w:val="20"/>
+          <w:szCs w:val="20"/>
+        </w:rPr>
+      </w:pPr>
+      <w:r>
+        <w:rPr>
+          <w:rFonts w:ascii="Arial" w:eastAsia="Times New Roman" w:hAnsi="Arial" w:cs="Arial"/>
+          <w:color w:val="222222"/>
+          <w:sz w:val="20"/>
+          <w:szCs w:val="20"/>
+        </w:rPr>
+        <w:t> </w:t>
+      </w:r>
+    </w:p>
+    <w:p>
+      <w:pPr>
+        <w:shd w:val="clear" w:color="auto" w:fill="FFFFFF"/>
+        <w:spacing w:before="100" w:beforeAutospacing="1" w:after="100" w:afterAutospacing="1" w:line="240" w:lineRule="auto"/>
+        <w:ind w:left="360"/>
+        <w:rPr>
+          <w:rFonts w:ascii="Arial" w:eastAsia="Times New Roman" w:hAnsi="Arial" w:cs="Arial"/>
+          <w:color w:val="222222"/>
+          <w:sz w:val="20"/>
+          <w:szCs w:val="20"/>
+        </w:rPr>
+      </w:pPr>
+      <w:r>
+        <w:rPr>
+          <w:rFonts w:ascii="Wingdings 3" w:eastAsia="Times New Roman" w:hAnsi="Wingdings 3" w:cs="Arial"/>
+          <w:color w:val="548DD4"/>
+          <w:sz w:val="20"/>
+          <w:szCs w:val="20"/>
+        </w:rPr>
+        <w:t></w:t>
+      </w:r>
+      <w:proofErr w:type="gramStart"/>
+      <w:r>
+        <w:rPr>
+          <w:rFonts w:ascii="Times New Roman" w:eastAsia="Times New Roman" w:hAnsi="Times New Roman" w:cs="Times New Roman"/>
+          <w:color w:val="548DD4"/>
+          <w:sz w:val="14"/>
+          <w:szCs w:val="14"/>
+        </w:rPr>
+        <w:t>  </w:t>
+      </w:r>
+      <w:r>
+        <w:rPr>
+          <w:rFonts w:ascii="Arial" w:eastAsia="Times New Roman" w:hAnsi="Arial" w:cs="Arial"/>
+          <w:b/>
+          <w:bCs/>
+          <w:color w:val="222222"/>
+          <w:sz w:val="20"/>
+          <w:szCs w:val="20"/>
+        </w:rPr>
+        <w:t>“</w:t>
+      </w:r>
+      <w:proofErr w:type="gramEnd"/>
+      <w:r>
+        <w:rPr>
+          <w:rFonts w:ascii="Arial" w:eastAsia="Times New Roman" w:hAnsi="Arial" w:cs="Arial"/>
+          <w:b/>
+          <w:bCs/>
+          <w:color w:val="222222"/>
+          <w:sz w:val="20"/>
+          <w:szCs w:val="20"/>
+        </w:rPr>
+        <w:t>Always on” feature</w:t>
+      </w:r>
+    </w:p>
+    <w:p>
+      <w:pPr>
+        <w:shd w:val="clear" w:color="auto" w:fill="FFFFFF"/>
+        <w:spacing w:before="100" w:beforeAutospacing="1" w:after="100" w:afterAutospacing="1" w:line="240" w:lineRule="auto"/>
+        <w:ind w:left="1080"/>
+        <w:rPr>
+          <w:rFonts w:ascii="Arial" w:eastAsia="Times New Roman" w:hAnsi="Arial" w:cs="Arial"/>
+          <w:color w:val="222222"/>
+          <w:sz w:val="20"/>
+          <w:szCs w:val="20"/>
+        </w:rPr>
+      </w:pPr>
+      <w:r>
+        <w:rPr>
+          <w:rFonts w:ascii="Wingdings 3" w:eastAsia="Times New Roman" w:hAnsi="Wingdings 3" w:cs="Arial"/>
+          <w:color w:val="548DD4"/>
+          <w:sz w:val="20"/>
+          <w:szCs w:val="20"/>
+        </w:rPr>
+        <w:t></w:t>
+      </w:r>
+      <w:r>
+        <w:rPr>
+          <w:rFonts w:ascii="Times New Roman" w:eastAsia="Times New Roman" w:hAnsi="Times New Roman" w:cs="Times New Roman"/>
+          <w:color w:val="548DD4"/>
+          <w:sz w:val="14"/>
+          <w:szCs w:val="14"/>
+        </w:rPr>
+        <w:t>   </w:t>
+      </w:r>
+      <w:r>
+        <w:rPr>
+          <w:rFonts w:ascii="Arial" w:eastAsia="Times New Roman" w:hAnsi="Arial" w:cs="Arial"/>
+          <w:color w:val="222222"/>
+          <w:sz w:val="20"/>
+          <w:szCs w:val="20"/>
+        </w:rPr>
         <w:t>Development and testing of feature to ensure the app is always active in the background.</w:t>
       </w:r>
     </w:p>
@@ -2453,7 +2754,27 @@
           <w:sz w:val="20"/>
           <w:szCs w:val="20"/>
         </w:rPr>
-        <w:t>This is a rough outline of what needs to be done, things can be discussed in more detail tonight or on the phone.</w:t>
+        <w:t xml:space="preserve">This is a rough outline of what needs to be </w:t>
+      </w:r>
+      <w:proofErr w:type="gramStart"/>
+      <w:r>
+        <w:rPr>
+          <w:rFonts w:ascii="Arial" w:eastAsia="Times New Roman" w:hAnsi="Arial" w:cs="Arial"/>
+          <w:color w:val="1F497D"/>
+          <w:sz w:val="20"/>
+          <w:szCs w:val="20"/>
+        </w:rPr>
+        <w:t>done,</w:t>
+      </w:r>
+      <w:proofErr w:type="gramEnd"/>
+      <w:r>
+        <w:rPr>
+          <w:rFonts w:ascii="Arial" w:eastAsia="Times New Roman" w:hAnsi="Arial" w:cs="Arial"/>
+          <w:color w:val="1F497D"/>
+          <w:sz w:val="20"/>
+          <w:szCs w:val="20"/>
+        </w:rPr>
+        <w:t xml:space="preserve"> things can be discussed in more detail tonight or on the phone.</w:t>
       </w:r>
     </w:p>
     <w:p>
@@ -2513,21 +2834,7 @@
         <w:rPr>
           <w:color w:val="FF0000"/>
         </w:rPr>
-        <w:t xml:space="preserve">Would you like to populate Nominated Contact? Brings up empty fields even is values </w:t>
-      </w:r>
-    </w:p>
-    <w:p>
-      <w:pPr>
-        <w:pStyle w:val="ListParagraph"/>
-        <w:rPr>
-          <w:color w:val="FF0000"/>
-        </w:rPr>
-      </w:pPr>
-      <w:r>
-        <w:rPr>
-          <w:color w:val="FF0000"/>
-        </w:rPr>
-        <w:t>Have previously been entered</w:t>
+        <w:t>Which CMT email should be used for accident notification?</w:t>
       </w:r>
       <w:bookmarkStart w:id="0" w:name="_GoBack"/>
       <w:bookmarkEnd w:id="0"/>

</xml_diff>